<commit_message>
Finalized version of the Project Plan
</commit_message>
<xml_diff>
--- a/Documentation/Shuttle_Project_Plan.docx
+++ b/Documentation/Shuttle_Project_Plan.docx
@@ -126,7 +126,7 @@
           <w:sz w:val="32"/>
           <w:szCs w:val="32"/>
         </w:rPr>
-        <w:t>Zachary Sorenson</w:t>
+        <w:t>Daman Camara</w:t>
       </w:r>
     </w:p>
     <w:p>
@@ -146,15 +146,13 @@
           <w:szCs w:val="32"/>
         </w:rPr>
       </w:pPr>
-    </w:p>
-    <w:p>
-      <w:pPr>
-        <w:jc w:val="center"/>
+      <w:r>
         <w:rPr>
           <w:sz w:val="32"/>
           <w:szCs w:val="32"/>
         </w:rPr>
-      </w:pPr>
+        <w:t>Zachary Sorenson</w:t>
+      </w:r>
     </w:p>
     <w:p>
       <w:pPr>
@@ -164,13 +162,15 @@
           <w:szCs w:val="32"/>
         </w:rPr>
       </w:pPr>
-      <w:r>
+    </w:p>
+    <w:p>
+      <w:pPr>
+        <w:jc w:val="center"/>
         <w:rPr>
           <w:sz w:val="32"/>
           <w:szCs w:val="32"/>
         </w:rPr>
-        <w:t>University of Maryland University College</w:t>
-      </w:r>
+      </w:pPr>
     </w:p>
     <w:p>
       <w:pPr>
@@ -194,7 +194,7 @@
           <w:sz w:val="32"/>
           <w:szCs w:val="32"/>
         </w:rPr>
-        <w:t>Dr. Duchon</w:t>
+        <w:t>University of Maryland University College</w:t>
       </w:r>
     </w:p>
     <w:p>
@@ -219,7 +219,7 @@
           <w:sz w:val="32"/>
           <w:szCs w:val="32"/>
         </w:rPr>
-        <w:t>CMSC-495</w:t>
+        <w:t>Dr. Duchon</w:t>
       </w:r>
     </w:p>
     <w:p>
@@ -239,15 +239,13 @@
           <w:szCs w:val="32"/>
         </w:rPr>
       </w:pPr>
-    </w:p>
-    <w:p>
-      <w:pPr>
-        <w:jc w:val="center"/>
+      <w:r>
         <w:rPr>
           <w:sz w:val="32"/>
           <w:szCs w:val="32"/>
         </w:rPr>
-      </w:pPr>
+        <w:t>CMSC-495</w:t>
+      </w:r>
     </w:p>
     <w:p>
       <w:pPr>
@@ -311,11 +309,44 @@
           <w:szCs w:val="32"/>
         </w:rPr>
       </w:pPr>
-      <w:bookmarkStart w:id="0" w:name="_GoBack"/>
-    </w:p>
-    <w:bookmarkEnd w:id="0" w:displacedByCustomXml="next"/>
+    </w:p>
+    <w:p>
+      <w:pPr>
+        <w:jc w:val="center"/>
+        <w:rPr>
+          <w:sz w:val="32"/>
+          <w:szCs w:val="32"/>
+        </w:rPr>
+      </w:pPr>
+    </w:p>
+    <w:p>
+      <w:pPr>
+        <w:jc w:val="center"/>
+        <w:rPr>
+          <w:sz w:val="32"/>
+          <w:szCs w:val="32"/>
+        </w:rPr>
+      </w:pPr>
+    </w:p>
+    <w:p>
+      <w:pPr>
+        <w:jc w:val="center"/>
+        <w:rPr>
+          <w:sz w:val="32"/>
+          <w:szCs w:val="32"/>
+        </w:rPr>
+      </w:pPr>
+    </w:p>
     <w:sdt>
       <w:sdtPr>
+        <w:rPr>
+          <w:rFonts w:asciiTheme="minorHAnsi" w:eastAsiaTheme="minorEastAsia" w:hAnsiTheme="minorHAnsi" w:cstheme="minorBidi"/>
+          <w:b w:val="0"/>
+          <w:bCs w:val="0"/>
+          <w:color w:val="auto"/>
+          <w:sz w:val="24"/>
+          <w:szCs w:val="24"/>
+        </w:rPr>
         <w:id w:val="1050886462"/>
         <w:docPartObj>
           <w:docPartGallery w:val="Table of Contents"/>
@@ -324,11 +355,7 @@
       </w:sdtPr>
       <w:sdtEndPr>
         <w:rPr>
-          <w:rFonts w:asciiTheme="minorHAnsi" w:eastAsiaTheme="minorEastAsia" w:hAnsiTheme="minorHAnsi" w:cstheme="minorBidi"/>
           <w:noProof/>
-          <w:color w:val="auto"/>
-          <w:sz w:val="24"/>
-          <w:szCs w:val="24"/>
         </w:rPr>
       </w:sdtEndPr>
       <w:sdtContent>
@@ -1448,69 +1475,69 @@
       <w:pPr>
         <w:pStyle w:val="Heading1"/>
       </w:pPr>
-      <w:bookmarkStart w:id="1" w:name="_Toc244854591"/>
+      <w:bookmarkStart w:id="0" w:name="_Toc244854591"/>
       <w:r>
         <w:t>1 Project Plan</w:t>
       </w:r>
+      <w:bookmarkEnd w:id="0"/>
+    </w:p>
+    <w:p>
+      <w:pPr>
+        <w:pStyle w:val="Heading2"/>
+      </w:pPr>
+      <w:bookmarkStart w:id="1" w:name="_Toc244854592"/>
+      <w:r>
+        <w:t>1.1 Introduction</w:t>
+      </w:r>
       <w:bookmarkEnd w:id="1"/>
     </w:p>
     <w:p>
       <w:pPr>
+        <w:pStyle w:val="Heading3"/>
+      </w:pPr>
+      <w:bookmarkStart w:id="2" w:name="_Toc244854593"/>
+      <w:r>
+        <w:t>1.1.1 Purpose</w:t>
+      </w:r>
+      <w:bookmarkEnd w:id="2"/>
+    </w:p>
+    <w:p/>
+    <w:p>
+      <w:r>
+        <w:t>The Shuttle web server project is designed to be a basic web server that responds to HTTP GET requests. It will be able to handle multiple concurrent connections utilizing Java threading. Shuttle will also cache the most recent hits to increase the speed of returning requests.</w:t>
+      </w:r>
+    </w:p>
+    <w:p>
+      <w:pPr>
+        <w:pStyle w:val="Heading3"/>
+      </w:pPr>
+      <w:bookmarkStart w:id="3" w:name="_Toc244854594"/>
+      <w:r>
+        <w:t>1.1.2 Scope</w:t>
+      </w:r>
+      <w:bookmarkEnd w:id="3"/>
+    </w:p>
+    <w:p/>
+    <w:p>
+      <w:r>
+        <w:t>Shuttle is not meant to be on the same scale as Apache HTTPD but instead a small basic server. It will provide concurrency for multiple connections and respond to HTTP GET requests with parsing of parameters. It will log all connections and served pages.</w:t>
+      </w:r>
+    </w:p>
+    <w:p/>
+    <w:p>
+      <w:r>
+        <w:t>Shuttle will also implement a basic caching system to quickly return recently requested pages</w:t>
+      </w:r>
+    </w:p>
+    <w:p>
+      <w:pPr>
         <w:pStyle w:val="Heading2"/>
       </w:pPr>
-      <w:bookmarkStart w:id="2" w:name="_Toc244854592"/>
-      <w:r>
-        <w:t>1.1 Introduction</w:t>
-      </w:r>
-      <w:bookmarkEnd w:id="2"/>
-    </w:p>
-    <w:p>
-      <w:pPr>
-        <w:pStyle w:val="Heading3"/>
-      </w:pPr>
-      <w:bookmarkStart w:id="3" w:name="_Toc244854593"/>
-      <w:r>
-        <w:t>1.1.1 Purpose</w:t>
-      </w:r>
-      <w:bookmarkEnd w:id="3"/>
-    </w:p>
-    <w:p/>
-    <w:p>
-      <w:r>
-        <w:t>The Shuttle web server project is designed to be a basic web server that responds to HTTP GET requests. It will be able to handle multiple concurrent connections utilizing Java threading. Shuttle will also cache the most recent hits to increase the speed of returning requests.</w:t>
-      </w:r>
-    </w:p>
-    <w:p>
-      <w:pPr>
-        <w:pStyle w:val="Heading3"/>
-      </w:pPr>
-      <w:bookmarkStart w:id="4" w:name="_Toc244854594"/>
-      <w:r>
-        <w:t>1.1.2 Scope</w:t>
+      <w:bookmarkStart w:id="4" w:name="_Toc244854595"/>
+      <w:r>
+        <w:t>1.2 Definitions</w:t>
       </w:r>
       <w:bookmarkEnd w:id="4"/>
-    </w:p>
-    <w:p/>
-    <w:p>
-      <w:r>
-        <w:t>Shuttle is not meant to be on the same scale as Apache HTTPD but instead a small basic server. It will provide concurrency for multiple connections and respond to HTTP GET requests with parsing of parameters. It will log all connections and served pages.</w:t>
-      </w:r>
-    </w:p>
-    <w:p/>
-    <w:p>
-      <w:r>
-        <w:t>Shuttle will also implement a basic caching system to quickly return recently requested pages</w:t>
-      </w:r>
-    </w:p>
-    <w:p>
-      <w:pPr>
-        <w:pStyle w:val="Heading2"/>
-      </w:pPr>
-      <w:bookmarkStart w:id="5" w:name="_Toc244854595"/>
-      <w:r>
-        <w:t>1.2 Definitions</w:t>
-      </w:r>
-      <w:bookmarkEnd w:id="5"/>
     </w:p>
     <w:p/>
     <w:tbl>
@@ -1538,7 +1565,6 @@
               <w:rPr>
                 <w:b/>
               </w:rPr>
-              <w:lastRenderedPageBreak/>
               <w:t>Term</w:t>
             </w:r>
           </w:p>
@@ -1700,57 +1726,57 @@
       <w:pPr>
         <w:pStyle w:val="Heading2"/>
       </w:pPr>
-      <w:bookmarkStart w:id="6" w:name="_Toc244854596"/>
+      <w:bookmarkStart w:id="5" w:name="_Toc244854596"/>
       <w:r>
         <w:t>1.3 Skills Required</w:t>
       </w:r>
+      <w:bookmarkEnd w:id="5"/>
+    </w:p>
+    <w:p/>
+    <w:p>
+      <w:r>
+        <w:t>Java</w:t>
+      </w:r>
+    </w:p>
+    <w:p>
+      <w:r>
+        <w:t>Socket Programming (Java)</w:t>
+      </w:r>
+    </w:p>
+    <w:p>
+      <w:r>
+        <w:t>Unit Testing</w:t>
+      </w:r>
+    </w:p>
+    <w:p>
+      <w:r>
+        <w:t>Application Testing</w:t>
+      </w:r>
+    </w:p>
+    <w:p>
+      <w:r>
+        <w:t>Caching Algorithms</w:t>
+      </w:r>
+    </w:p>
+    <w:p>
+      <w:r>
+        <w:t>File I/O</w:t>
+      </w:r>
+    </w:p>
+    <w:p>
+      <w:r>
+        <w:t>Git</w:t>
+      </w:r>
+    </w:p>
+    <w:p>
+      <w:pPr>
+        <w:pStyle w:val="Heading2"/>
+      </w:pPr>
+      <w:bookmarkStart w:id="6" w:name="_Toc244854597"/>
+      <w:r>
+        <w:t>1.4 Environment</w:t>
+      </w:r>
       <w:bookmarkEnd w:id="6"/>
-    </w:p>
-    <w:p/>
-    <w:p>
-      <w:r>
-        <w:t>Java</w:t>
-      </w:r>
-    </w:p>
-    <w:p>
-      <w:r>
-        <w:t>Socket Programming (Java)</w:t>
-      </w:r>
-    </w:p>
-    <w:p>
-      <w:r>
-        <w:t>Unit Testing</w:t>
-      </w:r>
-    </w:p>
-    <w:p>
-      <w:r>
-        <w:t>Application Testing</w:t>
-      </w:r>
-    </w:p>
-    <w:p>
-      <w:r>
-        <w:t>Caching Algorithms</w:t>
-      </w:r>
-    </w:p>
-    <w:p>
-      <w:r>
-        <w:t>File I/O</w:t>
-      </w:r>
-    </w:p>
-    <w:p>
-      <w:r>
-        <w:t>Git</w:t>
-      </w:r>
-    </w:p>
-    <w:p>
-      <w:pPr>
-        <w:pStyle w:val="Heading2"/>
-      </w:pPr>
-      <w:bookmarkStart w:id="7" w:name="_Toc244854597"/>
-      <w:r>
-        <w:t>1.4 Environment</w:t>
-      </w:r>
-      <w:bookmarkEnd w:id="7"/>
     </w:p>
     <w:p/>
     <w:p>
@@ -1788,21 +1814,21 @@
       <w:pPr>
         <w:pStyle w:val="Heading2"/>
       </w:pPr>
-      <w:bookmarkStart w:id="8" w:name="_Toc244854598"/>
+      <w:bookmarkStart w:id="7" w:name="_Toc244854598"/>
       <w:r>
         <w:t>1.5 Milestones</w:t>
       </w:r>
+      <w:bookmarkEnd w:id="7"/>
+    </w:p>
+    <w:p>
+      <w:pPr>
+        <w:pStyle w:val="Heading3"/>
+      </w:pPr>
+      <w:bookmarkStart w:id="8" w:name="_Toc244854599"/>
+      <w:r>
+        <w:t>1.5.1 Overview and Assignments</w:t>
+      </w:r>
       <w:bookmarkEnd w:id="8"/>
-    </w:p>
-    <w:p>
-      <w:pPr>
-        <w:pStyle w:val="Heading3"/>
-      </w:pPr>
-      <w:bookmarkStart w:id="9" w:name="_Toc244854599"/>
-      <w:r>
-        <w:t>1.5.1 Overview and Assignments</w:t>
-      </w:r>
-      <w:bookmarkEnd w:id="9"/>
       <w:r>
         <w:t xml:space="preserve"> </w:t>
       </w:r>
@@ -1901,7 +1927,11 @@
           <w:tcPr>
             <w:tcW w:w="4428" w:type="dxa"/>
           </w:tcPr>
-          <w:p/>
+          <w:p>
+            <w:r>
+              <w:t>Zachary</w:t>
+            </w:r>
+          </w:p>
         </w:tc>
       </w:tr>
       <w:tr>
@@ -1919,7 +1949,11 @@
           <w:tcPr>
             <w:tcW w:w="4428" w:type="dxa"/>
           </w:tcPr>
-          <w:p/>
+          <w:p>
+            <w:r>
+              <w:t>Matthew</w:t>
+            </w:r>
+          </w:p>
         </w:tc>
       </w:tr>
       <w:tr>
@@ -1929,7 +1963,6 @@
           </w:tcPr>
           <w:p>
             <w:r>
-              <w:lastRenderedPageBreak/>
               <w:t>RequestHandler</w:t>
             </w:r>
           </w:p>
@@ -1938,7 +1971,11 @@
           <w:tcPr>
             <w:tcW w:w="4428" w:type="dxa"/>
           </w:tcPr>
-          <w:p/>
+          <w:p>
+            <w:r>
+              <w:t>Daman</w:t>
+            </w:r>
+          </w:p>
         </w:tc>
       </w:tr>
       <w:tr>
@@ -1978,7 +2015,11 @@
           <w:tcPr>
             <w:tcW w:w="4428" w:type="dxa"/>
           </w:tcPr>
-          <w:p/>
+          <w:p>
+            <w:r>
+              <w:t>Everyone</w:t>
+            </w:r>
+          </w:p>
         </w:tc>
       </w:tr>
       <w:tr>
@@ -1996,7 +2037,13 @@
           <w:tcPr>
             <w:tcW w:w="4428" w:type="dxa"/>
           </w:tcPr>
-          <w:p/>
+          <w:p>
+            <w:r>
+              <w:t>Kyle</w:t>
+            </w:r>
+            <w:bookmarkStart w:id="9" w:name="_GoBack"/>
+            <w:bookmarkEnd w:id="9"/>
+          </w:p>
         </w:tc>
       </w:tr>
     </w:tbl>
@@ -2100,7 +2147,6 @@
     <w:p/>
     <w:p>
       <w:r>
-        <w:lastRenderedPageBreak/>
         <w:t>The Cacher should implement a Least Recently Used algorithm, LRU. It will be responsible for swapping pages in and out and also responding to page requests from the RequestHandler returning either the page requested or a fault.</w:t>
       </w:r>
     </w:p>
@@ -3831,7 +3877,7 @@
 </file>
 
 <file path=customXml/itemProps1.xml><?xml version="1.0" encoding="utf-8"?>
-<ds:datastoreItem xmlns:ds="http://schemas.openxmlformats.org/officeDocument/2006/customXml" ds:itemID="{E8CD5774-4666-864F-8775-3D6211CA5DF0}">
+<ds:datastoreItem xmlns:ds="http://schemas.openxmlformats.org/officeDocument/2006/customXml" ds:itemID="{D458F3F9-D05C-9442-9349-26C0A4192EA6}">
   <ds:schemaRefs>
     <ds:schemaRef ds:uri="http://schemas.openxmlformats.org/officeDocument/2006/bibliography"/>
   </ds:schemaRefs>

</xml_diff>

<commit_message>
Rev.1 to the Project Plan
</commit_message>
<xml_diff>
--- a/Documentation/Shuttle_Project_Plan.docx
+++ b/Documentation/Shuttle_Project_Plan.docx
@@ -1,6 +1,6 @@
 
 <file path=word/document.xml><?xml version="1.0" encoding="utf-8"?>
-<w:document xmlns:wpc="http://schemas.microsoft.com/office/word/2010/wordprocessingCanvas" xmlns:mo="http://schemas.microsoft.com/office/mac/office/2008/main" xmlns:mc="http://schemas.openxmlformats.org/markup-compatibility/2006" xmlns:mv="urn:schemas-microsoft-com:mac:vml" xmlns:o="urn:schemas-microsoft-com:office:office" xmlns:r="http://schemas.openxmlformats.org/officeDocument/2006/relationships" xmlns:m="http://schemas.openxmlformats.org/officeDocument/2006/math" xmlns:v="urn:schemas-microsoft-com:vml" xmlns:wp14="http://schemas.microsoft.com/office/word/2010/wordprocessingDrawing" xmlns:wp="http://schemas.openxmlformats.org/drawingml/2006/wordprocessingDrawing" xmlns:w10="urn:schemas-microsoft-com:office:word" xmlns:w="http://schemas.openxmlformats.org/wordprocessingml/2006/main" xmlns:w14="http://schemas.microsoft.com/office/word/2010/wordml" xmlns:wpg="http://schemas.microsoft.com/office/word/2010/wordprocessingGroup" xmlns:wpi="http://schemas.microsoft.com/office/word/2010/wordprocessingInk" xmlns:wne="http://schemas.microsoft.com/office/word/2006/wordml" xmlns:wps="http://schemas.microsoft.com/office/word/2010/wordprocessingShape" mc:Ignorable="w14 wp14">
+<w:document xmlns:wpc="http://schemas.microsoft.com/office/word/2010/wordprocessingCanvas" xmlns:mc="http://schemas.openxmlformats.org/markup-compatibility/2006" xmlns:o="urn:schemas-microsoft-com:office:office" xmlns:r="http://schemas.openxmlformats.org/officeDocument/2006/relationships" xmlns:m="http://schemas.openxmlformats.org/officeDocument/2006/math" xmlns:v="urn:schemas-microsoft-com:vml" xmlns:wp14="http://schemas.microsoft.com/office/word/2010/wordprocessingDrawing" xmlns:wp="http://schemas.openxmlformats.org/drawingml/2006/wordprocessingDrawing" xmlns:w10="urn:schemas-microsoft-com:office:word" xmlns:w="http://schemas.openxmlformats.org/wordprocessingml/2006/main" xmlns:w14="http://schemas.microsoft.com/office/word/2010/wordml" xmlns:w15="http://schemas.microsoft.com/office/word/2012/wordml" xmlns:wpg="http://schemas.microsoft.com/office/word/2010/wordprocessingGroup" xmlns:wpi="http://schemas.microsoft.com/office/word/2010/wordprocessingInk" xmlns:wne="http://schemas.microsoft.com/office/word/2006/wordml" xmlns:wps="http://schemas.microsoft.com/office/word/2010/wordprocessingShape" mc:Ignorable="w14 w15 wp14">
   <w:body>
     <w:p/>
     <w:p/>
@@ -311,11 +311,17 @@
           <w:szCs w:val="32"/>
         </w:rPr>
       </w:pPr>
-      <w:bookmarkStart w:id="0" w:name="_GoBack"/>
-    </w:p>
-    <w:bookmarkEnd w:id="0" w:displacedByCustomXml="next"/>
+    </w:p>
     <w:sdt>
       <w:sdtPr>
+        <w:rPr>
+          <w:rFonts w:asciiTheme="minorHAnsi" w:eastAsiaTheme="minorEastAsia" w:hAnsiTheme="minorHAnsi" w:cstheme="minorBidi"/>
+          <w:b w:val="0"/>
+          <w:bCs w:val="0"/>
+          <w:color w:val="auto"/>
+          <w:sz w:val="24"/>
+          <w:szCs w:val="24"/>
+        </w:rPr>
         <w:id w:val="1050886462"/>
         <w:docPartObj>
           <w:docPartGallery w:val="Table of Contents"/>
@@ -324,11 +330,7 @@
       </w:sdtPr>
       <w:sdtEndPr>
         <w:rPr>
-          <w:rFonts w:asciiTheme="minorHAnsi" w:eastAsiaTheme="minorEastAsia" w:hAnsiTheme="minorHAnsi" w:cstheme="minorBidi"/>
           <w:noProof/>
-          <w:color w:val="auto"/>
-          <w:sz w:val="24"/>
-          <w:szCs w:val="24"/>
         </w:rPr>
       </w:sdtEndPr>
       <w:sdtContent>
@@ -1448,58 +1450,85 @@
       <w:pPr>
         <w:pStyle w:val="Heading1"/>
       </w:pPr>
-      <w:bookmarkStart w:id="1" w:name="_Toc244854591"/>
-      <w:r>
+      <w:bookmarkStart w:id="0" w:name="_Toc244854591"/>
+      <w:r>
+        <w:lastRenderedPageBreak/>
         <w:t>1 Project Plan</w:t>
       </w:r>
+      <w:bookmarkEnd w:id="0"/>
+    </w:p>
+    <w:p>
+      <w:pPr>
+        <w:pStyle w:val="Heading2"/>
+      </w:pPr>
+      <w:bookmarkStart w:id="1" w:name="_Toc244854592"/>
+      <w:r>
+        <w:t>1.1 Introduction</w:t>
+      </w:r>
       <w:bookmarkEnd w:id="1"/>
     </w:p>
     <w:p>
       <w:pPr>
-        <w:pStyle w:val="Heading2"/>
-      </w:pPr>
-      <w:bookmarkStart w:id="2" w:name="_Toc244854592"/>
-      <w:r>
-        <w:t>1.1 Introduction</w:t>
+        <w:pStyle w:val="Heading3"/>
+      </w:pPr>
+      <w:bookmarkStart w:id="2" w:name="_Toc244854593"/>
+      <w:r>
+        <w:t>1.1.1 Purpose</w:t>
       </w:r>
       <w:bookmarkEnd w:id="2"/>
     </w:p>
+    <w:p/>
+    <w:p>
+      <w:r>
+        <w:t>The Shuttle web server project is designed to be a basic web server that responds to HTTP GET requests. It will be able to handle multiple concurrent connections utilizing Java threading. Shuttle will also cache the most recent hits to increase the speed of returning requests.</w:t>
+      </w:r>
+    </w:p>
     <w:p>
       <w:pPr>
         <w:pStyle w:val="Heading3"/>
       </w:pPr>
-      <w:bookmarkStart w:id="3" w:name="_Toc244854593"/>
-      <w:r>
-        <w:t>1.1.1 Purpose</w:t>
+      <w:bookmarkStart w:id="3" w:name="_Toc244854594"/>
+      <w:r>
+        <w:t>1.1.2 Scope</w:t>
       </w:r>
       <w:bookmarkEnd w:id="3"/>
     </w:p>
     <w:p/>
     <w:p>
       <w:r>
-        <w:t>The Shuttle web server project is designed to be a basic web server that responds to HTTP GET requests. It will be able to handle multiple concurrent connections utilizing Java threading. Shuttle will also cache the most recent hits to increase the speed of returning requests.</w:t>
-      </w:r>
-    </w:p>
-    <w:p>
-      <w:pPr>
-        <w:pStyle w:val="Heading3"/>
-      </w:pPr>
-      <w:bookmarkStart w:id="4" w:name="_Toc244854594"/>
-      <w:r>
-        <w:t>1.1.2 Scope</w:t>
-      </w:r>
+        <w:t>Shuttle is not meant to be on the same scale as Apache HTTPD</w:t>
+      </w:r>
+      <w:r>
+        <w:t>,</w:t>
+      </w:r>
+      <w:r>
+        <w:t xml:space="preserve"> but instead a small basic server. It will provide concurrency for multiple connections and respond to HTTP GET reques</w:t>
+      </w:r>
+      <w:r>
+        <w:t>ts with parsing of parameters. Additionally, i</w:t>
+      </w:r>
+      <w:r>
+        <w:t>t will log all connections and served pages.</w:t>
+      </w:r>
+    </w:p>
+    <w:p/>
+    <w:p>
+      <w:r>
+        <w:t>Shuttle will also implement a basic caching system to quickly return recently requested pages</w:t>
+      </w:r>
+      <w:r>
+        <w:t>.</w:t>
+      </w:r>
+    </w:p>
+    <w:p/>
+    <w:p>
+      <w:r>
+        <w:t>This document shall outline the components of the Shuttle web server to include the Daemon, Logger, Cacher and RequestH</w:t>
+      </w:r>
+      <w:bookmarkStart w:id="4" w:name="_GoBack"/>
       <w:bookmarkEnd w:id="4"/>
-    </w:p>
-    <w:p/>
-    <w:p>
-      <w:r>
-        <w:t>Shuttle is not meant to be on the same scale as Apache HTTPD but instead a small basic server. It will provide concurrency for multiple connections and respond to HTTP GET requests with parsing of parameters. It will log all connections and served pages.</w:t>
-      </w:r>
-    </w:p>
-    <w:p/>
-    <w:p>
-      <w:r>
-        <w:t>Shuttle will also implement a basic caching system to quickly return recently requested pages</w:t>
+      <w:r>
+        <w:t>andler.  The document has been written with language intended for use by system architects, designers and developers.</w:t>
       </w:r>
     </w:p>
     <w:p>
@@ -1538,7 +1567,6 @@
               <w:rPr>
                 <w:b/>
               </w:rPr>
-              <w:lastRenderedPageBreak/>
               <w:t>Term</w:t>
             </w:r>
           </w:p>
@@ -1729,6 +1757,7 @@
     </w:p>
     <w:p>
       <w:r>
+        <w:lastRenderedPageBreak/>
         <w:t>Caching Algorithms</w:t>
       </w:r>
     </w:p>
@@ -1755,7 +1784,7 @@
     <w:p/>
     <w:p>
       <w:r>
-        <w:t xml:space="preserve">The main environment used for the development of Shuttle will be Java 7 (currently update 45). This will allow Shuttle to run on a wide variety of platforms while mitigating a lot of </w:t>
+        <w:t xml:space="preserve">The main environment used for the development of Shuttle will be Java 7 (currently update 45). This will allow Shuttle to run on a wide variety of platforms while mitigating </w:t>
       </w:r>
       <w:r>
         <w:t>development architecture conflicts.</w:t>
@@ -1766,7 +1795,7 @@
       <w:r>
         <w:t xml:space="preserve">The codebase will be stored in a Git repository on GitHub.com at </w:t>
       </w:r>
-      <w:hyperlink r:id="rId8" w:history="1">
+      <w:hyperlink r:id="rId7" w:history="1">
         <w:r>
           <w:rPr>
             <w:rStyle w:val="Hyperlink"/>
@@ -1781,18 +1810,36 @@
     <w:p/>
     <w:p>
       <w:r>
-        <w:t xml:space="preserve">For testing purposes we will be using the JUnit test framework. This framework is well documented and widely used for Java unit tests. </w:t>
+        <w:t>For testing purposes, the Shuttle project will be using the JUnit test framework. This framework is well documented and widely used for Java unit tests</w:t>
+      </w:r>
+      <w:r>
+        <w:rPr>
+          <w:rStyle w:val="CommentReference"/>
+        </w:rPr>
+        <w:t/>
+      </w:r>
+      <w:r>
+        <w:t>. For validation during application testing, Firefox v25.0 and Internet Explorer v10 will be used. Additional browser versions shall be utilized when appropriate</w:t>
+      </w:r>
+      <w:r>
+        <w:t>.</w:t>
       </w:r>
     </w:p>
     <w:p>
       <w:pPr>
         <w:pStyle w:val="Heading2"/>
+        <w:tabs>
+          <w:tab w:val="left" w:pos="6708"/>
+        </w:tabs>
       </w:pPr>
       <w:bookmarkStart w:id="8" w:name="_Toc244854598"/>
       <w:r>
         <w:t>1.5 Milestones</w:t>
       </w:r>
       <w:bookmarkEnd w:id="8"/>
+      <w:r>
+        <w:tab/>
+      </w:r>
     </w:p>
     <w:p>
       <w:pPr>
@@ -1901,7 +1948,11 @@
           <w:tcPr>
             <w:tcW w:w="4428" w:type="dxa"/>
           </w:tcPr>
-          <w:p/>
+          <w:p>
+            <w:r>
+              <w:t>Zack</w:t>
+            </w:r>
+          </w:p>
         </w:tc>
       </w:tr>
       <w:tr>
@@ -1919,7 +1970,11 @@
           <w:tcPr>
             <w:tcW w:w="4428" w:type="dxa"/>
           </w:tcPr>
-          <w:p/>
+          <w:p>
+            <w:r>
+              <w:t>Matt</w:t>
+            </w:r>
+          </w:p>
         </w:tc>
       </w:tr>
       <w:tr>
@@ -1929,7 +1984,6 @@
           </w:tcPr>
           <w:p>
             <w:r>
-              <w:lastRenderedPageBreak/>
               <w:t>RequestHandler</w:t>
             </w:r>
           </w:p>
@@ -1938,7 +1992,11 @@
           <w:tcPr>
             <w:tcW w:w="4428" w:type="dxa"/>
           </w:tcPr>
-          <w:p/>
+          <w:p>
+            <w:r>
+              <w:t>Daman</w:t>
+            </w:r>
+          </w:p>
         </w:tc>
       </w:tr>
       <w:tr>
@@ -1978,7 +2036,11 @@
           <w:tcPr>
             <w:tcW w:w="4428" w:type="dxa"/>
           </w:tcPr>
-          <w:p/>
+          <w:p>
+            <w:r>
+              <w:t>Everyone</w:t>
+            </w:r>
+          </w:p>
         </w:tc>
       </w:tr>
       <w:tr>
@@ -1996,7 +2058,11 @@
           <w:tcPr>
             <w:tcW w:w="4428" w:type="dxa"/>
           </w:tcPr>
-          <w:p/>
+          <w:p>
+            <w:r>
+              <w:t>Everyone</w:t>
+            </w:r>
+          </w:p>
         </w:tc>
       </w:tr>
     </w:tbl>
@@ -2020,13 +2086,25 @@
     <w:p/>
     <w:p>
       <w:r>
-        <w:t>It will also be the class handling the incoming connections. As Shuttle receives a connection request it will be in charge of creating a new thread and handling the request with a RequestHandler instance.</w:t>
-      </w:r>
-    </w:p>
-    <w:p/>
-    <w:p>
-      <w:r>
-        <w:t>This daemon will also be in charge of managing all sub-processes for RequestHandler, Logger, and Caching instances.</w:t>
+        <w:t>It will also be the class handling the incoming connections. As Shuttle receives a connection request</w:t>
+      </w:r>
+      <w:r>
+        <w:t>,</w:t>
+      </w:r>
+      <w:r>
+        <w:t xml:space="preserve"> it will be in charge of creating a new thread and handling the request with a RequestHandler instance.</w:t>
+      </w:r>
+    </w:p>
+    <w:p/>
+    <w:p>
+      <w:r>
+        <w:t>This daemon will also be in charge of managing all sub-proce</w:t>
+      </w:r>
+      <w:r>
+        <w:t xml:space="preserve">sses for RequestHandler, Logger </w:t>
+      </w:r>
+      <w:r>
+        <w:t>and Caching instances.</w:t>
       </w:r>
     </w:p>
     <w:p/>
@@ -2048,7 +2126,10 @@
     <w:p/>
     <w:p>
       <w:r>
-        <w:t xml:space="preserve">The Logger is in charge of insuring all major processes are documented and saved to the file system. </w:t>
+        <w:t>The Logger is in charge of e</w:t>
+      </w:r>
+      <w:r>
+        <w:t xml:space="preserve">nsuring all major processes are documented and saved to the file system. </w:t>
       </w:r>
     </w:p>
     <w:p/>
@@ -2066,7 +2147,19 @@
     <w:p/>
     <w:p>
       <w:r>
-        <w:t>The Logger should provide a API for each component of Shuttle to provide logging information. But the Logger itself should handle time-stamping and naming of each log line to differentiate component logging.</w:t>
+        <w:t>The Logger should provide a</w:t>
+      </w:r>
+      <w:r>
+        <w:t>n</w:t>
+      </w:r>
+      <w:r>
+        <w:t xml:space="preserve"> API for each component of Shuttle to provide logging information. </w:t>
+      </w:r>
+      <w:r>
+        <w:t xml:space="preserve">The </w:t>
+      </w:r>
+      <w:r>
+        <w:t>Logger itself should handle time-stamping and naming of each log line to differentiate component logging.</w:t>
       </w:r>
     </w:p>
     <w:p>
@@ -2085,23 +2178,49 @@
     <w:p/>
     <w:p>
       <w:r>
-        <w:t>The Cacher is responsible for keeping recently request pages in memory. As pages are requested by outside systems the RequestHandler should first look to the Cacher to see if Shuttle currently has it in memory. If the page is stored in memory Shuttle can server the page without performing slower I/O operations.</w:t>
-      </w:r>
-      <w:r>
-        <w:tab/>
-      </w:r>
-    </w:p>
-    <w:p/>
-    <w:p>
-      <w:r>
-        <w:t>If not the RequestHandler should retrieve the page and provide the Cacher with the served page.</w:t>
-      </w:r>
-    </w:p>
-    <w:p/>
-    <w:p>
-      <w:r>
-        <w:lastRenderedPageBreak/>
-        <w:t>The Cacher should implement a Least Recently Used algorithm, LRU. It will be responsible for swapping pages in and out and also responding to page requests from the RequestHandler returning either the page requested or a fault.</w:t>
+        <w:t>The Cacher is responsible for keeping recently request</w:t>
+      </w:r>
+      <w:r>
+        <w:t>ed</w:t>
+      </w:r>
+      <w:r>
+        <w:t xml:space="preserve"> pages in memory. As pages are requested by outside systems</w:t>
+      </w:r>
+      <w:r>
+        <w:t>,</w:t>
+      </w:r>
+      <w:r>
+        <w:t xml:space="preserve"> the RequestHandler should first look to the Cacher to see if Shuttle currently has </w:t>
+      </w:r>
+      <w:r>
+        <w:t>the page</w:t>
+      </w:r>
+      <w:r>
+        <w:t xml:space="preserve"> in memory. If the page is stored in memory</w:t>
+      </w:r>
+      <w:r>
+        <w:t>,</w:t>
+      </w:r>
+      <w:r>
+        <w:t xml:space="preserve"> Shuttle can serve the page without pe</w:t>
+      </w:r>
+      <w:r>
+        <w:t xml:space="preserve">rforming slower I/O operations.  Otherwise, </w:t>
+      </w:r>
+      <w:r>
+        <w:t>the RequestHandler should retrieve the page and provide the Cacher with the served page.</w:t>
+      </w:r>
+    </w:p>
+    <w:p/>
+    <w:p>
+      <w:r>
+        <w:t>The Cacher should implement a Least Recently Used algorithm, LRU. It will be responsible for swapping pages in and out</w:t>
+      </w:r>
+      <w:r>
+        <w:t xml:space="preserve"> of memory,</w:t>
+      </w:r>
+      <w:r>
+        <w:t xml:space="preserve"> and also responding to page requests from the RequestHandler returning either the page requested or a fault.</w:t>
       </w:r>
     </w:p>
     <w:p>
@@ -2123,7 +2242,13 @@
     <w:p/>
     <w:p>
       <w:r>
-        <w:t>The RequestHandler is responsible for handling a single HTTP GET request per instance. The Shuttle daemon will create a instance of the RequestHandler and pass the request in.</w:t>
+        <w:t>The RequestHandler is responsible for handling a single HTTP GET request per instance. The Shuttle daemon will create a</w:t>
+      </w:r>
+      <w:r>
+        <w:t>n</w:t>
+      </w:r>
+      <w:r>
+        <w:t xml:space="preserve"> instance of the RequestHandler and pass the request in.</w:t>
       </w:r>
     </w:p>
     <w:p/>
@@ -2135,7 +2260,19 @@
         <w:t xml:space="preserve"> from either the cache or the file system</w:t>
       </w:r>
       <w:r>
-        <w:t>. If the page is not found or another error occurs the RequestHandler is responsible for conveying the issue with standard HTTP codes.</w:t>
+        <w:t>. If the page is not found</w:t>
+      </w:r>
+      <w:r>
+        <w:t>,</w:t>
+      </w:r>
+      <w:r>
+        <w:t xml:space="preserve"> or another error occurs</w:t>
+      </w:r>
+      <w:r>
+        <w:t>,</w:t>
+      </w:r>
+      <w:r>
+        <w:t xml:space="preserve"> the RequestHandler is responsible for conveying the issue with standard HTTP codes.</w:t>
       </w:r>
     </w:p>
     <w:p>
@@ -2161,13 +2298,40 @@
     <w:p/>
     <w:p>
       <w:r>
-        <w:t xml:space="preserve">Each team member should be writing unit tests for methods in each class they are responsible for developing. </w:t>
-      </w:r>
-    </w:p>
-    <w:p/>
-    <w:p>
-      <w:r>
-        <w:t>The tests should be written using the JUnit testing framework. Before committing any work to the production branch all tests should pass.</w:t>
+        <w:t xml:space="preserve">Each team member </w:t>
+      </w:r>
+      <w:r>
+        <w:t xml:space="preserve">shall write </w:t>
+      </w:r>
+      <w:r>
+        <w:t xml:space="preserve">unit tests for </w:t>
+      </w:r>
+      <w:r>
+        <w:t xml:space="preserve">each method in the </w:t>
+      </w:r>
+      <w:r>
+        <w:t xml:space="preserve">class </w:t>
+      </w:r>
+      <w:r>
+        <w:t xml:space="preserve">that </w:t>
+      </w:r>
+      <w:r>
+        <w:t xml:space="preserve">they are responsible for developing. </w:t>
+      </w:r>
+    </w:p>
+    <w:p/>
+    <w:p>
+      <w:r>
+        <w:t>The tests shall be written using the JUnit testing framework. Before committing any work to the production branch, all tests should pass</w:t>
+      </w:r>
+      <w:r>
+        <w:rPr>
+          <w:rStyle w:val="CommentReference"/>
+        </w:rPr>
+        <w:t/>
+      </w:r>
+      <w:r>
+        <w:t xml:space="preserve"> JUnit testing.  Additionally, all tests should meet any specific pass/fail criteria specified in separate documentation.</w:t>
       </w:r>
     </w:p>
     <w:p>
@@ -2183,7 +2347,19 @@
     <w:p/>
     <w:p>
       <w:r>
-        <w:t>A small program is required to test Shuttle as a whole. This program should use threading to create multiple connections and request many pages in quick succession. This will demonstrate the ability to concurrently handle connections as well as test the caching system and page retrieval.</w:t>
+        <w:t xml:space="preserve">A small program is required to test Shuttle as a whole. This program </w:t>
+      </w:r>
+      <w:r>
+        <w:t>shall</w:t>
+      </w:r>
+      <w:r>
+        <w:t xml:space="preserve"> use threading to create multiple connections and request many pages in quick succession. This will demonstrate the ability to concurrently handle connections</w:t>
+      </w:r>
+      <w:r>
+        <w:t>,</w:t>
+      </w:r>
+      <w:r>
+        <w:t xml:space="preserve"> as well as test the caching system and page retrieval.</w:t>
       </w:r>
     </w:p>
     <w:p>
@@ -2199,12 +2375,30 @@
     <w:p/>
     <w:p>
       <w:r>
-        <w:t>To fully tests Shuttle, we will need a website to test with. This web site should consist of approximately 10 web pages. These pages should actually be about the Shuttle application and provide basic information as well documentation. This will provide the project with a simple static website along with pages to use while testing.</w:t>
+        <w:t xml:space="preserve">To fully test Shuttle, </w:t>
+      </w:r>
+      <w:r>
+        <w:t xml:space="preserve">a test web site will be required.  </w:t>
+      </w:r>
+      <w:r>
+        <w:t xml:space="preserve">This web site </w:t>
+      </w:r>
+      <w:r>
+        <w:t>shall</w:t>
+      </w:r>
+      <w:r>
+        <w:t xml:space="preserve"> consist of approximately 10 web pages. These pages </w:t>
+      </w:r>
+      <w:r>
+        <w:t>will provide basic information, as well as documentation about the Shuttle web server.</w:t>
+      </w:r>
+      <w:r>
+        <w:t xml:space="preserve"> This will provide the project with a simple static website along with pages to use while testing.</w:t>
       </w:r>
     </w:p>
     <w:sectPr>
-      <w:footerReference w:type="even" r:id="rId9"/>
-      <w:footerReference w:type="default" r:id="rId10"/>
+      <w:footerReference w:type="even" r:id="rId8"/>
+      <w:footerReference w:type="default" r:id="rId9"/>
       <w:pgSz w:w="12240" w:h="15840"/>
       <w:pgMar w:top="1440" w:right="1800" w:bottom="1440" w:left="1800" w:header="720" w:footer="720" w:gutter="0"/>
       <w:cols w:space="720"/>
@@ -2215,7 +2409,7 @@
 </file>
 
 <file path=word/endnotes.xml><?xml version="1.0" encoding="utf-8"?>
-<w:endnotes xmlns:wpc="http://schemas.microsoft.com/office/word/2010/wordprocessingCanvas" xmlns:mo="http://schemas.microsoft.com/office/mac/office/2008/main" xmlns:mc="http://schemas.openxmlformats.org/markup-compatibility/2006" xmlns:mv="urn:schemas-microsoft-com:mac:vml" xmlns:o="urn:schemas-microsoft-com:office:office" xmlns:r="http://schemas.openxmlformats.org/officeDocument/2006/relationships" xmlns:m="http://schemas.openxmlformats.org/officeDocument/2006/math" xmlns:v="urn:schemas-microsoft-com:vml" xmlns:wp14="http://schemas.microsoft.com/office/word/2010/wordprocessingDrawing" xmlns:wp="http://schemas.openxmlformats.org/drawingml/2006/wordprocessingDrawing" xmlns:w10="urn:schemas-microsoft-com:office:word" xmlns:w="http://schemas.openxmlformats.org/wordprocessingml/2006/main" xmlns:w14="http://schemas.microsoft.com/office/word/2010/wordml" xmlns:wpg="http://schemas.microsoft.com/office/word/2010/wordprocessingGroup" xmlns:wpi="http://schemas.microsoft.com/office/word/2010/wordprocessingInk" xmlns:wne="http://schemas.microsoft.com/office/word/2006/wordml" xmlns:wps="http://schemas.microsoft.com/office/word/2010/wordprocessingShape" mc:Ignorable="w14 wp14">
+<w:endnotes xmlns:wpc="http://schemas.microsoft.com/office/word/2010/wordprocessingCanvas" xmlns:mc="http://schemas.openxmlformats.org/markup-compatibility/2006" xmlns:o="urn:schemas-microsoft-com:office:office" xmlns:r="http://schemas.openxmlformats.org/officeDocument/2006/relationships" xmlns:m="http://schemas.openxmlformats.org/officeDocument/2006/math" xmlns:v="urn:schemas-microsoft-com:vml" xmlns:wp14="http://schemas.microsoft.com/office/word/2010/wordprocessingDrawing" xmlns:wp="http://schemas.openxmlformats.org/drawingml/2006/wordprocessingDrawing" xmlns:w10="urn:schemas-microsoft-com:office:word" xmlns:w="http://schemas.openxmlformats.org/wordprocessingml/2006/main" xmlns:w14="http://schemas.microsoft.com/office/word/2010/wordml" xmlns:w15="http://schemas.microsoft.com/office/word/2012/wordml" xmlns:wpg="http://schemas.microsoft.com/office/word/2010/wordprocessingGroup" xmlns:wpi="http://schemas.microsoft.com/office/word/2010/wordprocessingInk" xmlns:wne="http://schemas.microsoft.com/office/word/2006/wordml" xmlns:wps="http://schemas.microsoft.com/office/word/2010/wordprocessingShape" mc:Ignorable="w14 w15 wp14">
   <w:endnote w:type="separator" w:id="-1">
     <w:p>
       <w:r>
@@ -2234,7 +2428,7 @@
 </file>
 
 <file path=word/footer1.xml><?xml version="1.0" encoding="utf-8"?>
-<w:ftr xmlns:wpc="http://schemas.microsoft.com/office/word/2010/wordprocessingCanvas" xmlns:mo="http://schemas.microsoft.com/office/mac/office/2008/main" xmlns:mc="http://schemas.openxmlformats.org/markup-compatibility/2006" xmlns:mv="urn:schemas-microsoft-com:mac:vml" xmlns:o="urn:schemas-microsoft-com:office:office" xmlns:r="http://schemas.openxmlformats.org/officeDocument/2006/relationships" xmlns:m="http://schemas.openxmlformats.org/officeDocument/2006/math" xmlns:v="urn:schemas-microsoft-com:vml" xmlns:wp14="http://schemas.microsoft.com/office/word/2010/wordprocessingDrawing" xmlns:wp="http://schemas.openxmlformats.org/drawingml/2006/wordprocessingDrawing" xmlns:w10="urn:schemas-microsoft-com:office:word" xmlns:w="http://schemas.openxmlformats.org/wordprocessingml/2006/main" xmlns:w14="http://schemas.microsoft.com/office/word/2010/wordml" xmlns:wpg="http://schemas.microsoft.com/office/word/2010/wordprocessingGroup" xmlns:wpi="http://schemas.microsoft.com/office/word/2010/wordprocessingInk" xmlns:wne="http://schemas.microsoft.com/office/word/2006/wordml" xmlns:wps="http://schemas.microsoft.com/office/word/2010/wordprocessingShape" mc:Ignorable="w14 wp14">
+<w:ftr xmlns:wpc="http://schemas.microsoft.com/office/word/2010/wordprocessingCanvas" xmlns:mc="http://schemas.openxmlformats.org/markup-compatibility/2006" xmlns:o="urn:schemas-microsoft-com:office:office" xmlns:r="http://schemas.openxmlformats.org/officeDocument/2006/relationships" xmlns:m="http://schemas.openxmlformats.org/officeDocument/2006/math" xmlns:v="urn:schemas-microsoft-com:vml" xmlns:wp14="http://schemas.microsoft.com/office/word/2010/wordprocessingDrawing" xmlns:wp="http://schemas.openxmlformats.org/drawingml/2006/wordprocessingDrawing" xmlns:w10="urn:schemas-microsoft-com:office:word" xmlns:w="http://schemas.openxmlformats.org/wordprocessingml/2006/main" xmlns:w14="http://schemas.microsoft.com/office/word/2010/wordml" xmlns:w15="http://schemas.microsoft.com/office/word/2012/wordml" xmlns:wpg="http://schemas.microsoft.com/office/word/2010/wordprocessingGroup" xmlns:wpi="http://schemas.microsoft.com/office/word/2010/wordprocessingInk" xmlns:wne="http://schemas.microsoft.com/office/word/2006/wordml" xmlns:wps="http://schemas.microsoft.com/office/word/2010/wordprocessingShape" mc:Ignorable="w14 w15 wp14">
   <w:p>
     <w:pPr>
       <w:pStyle w:val="Footer"/>
@@ -2272,7 +2466,7 @@
 </file>
 
 <file path=word/footer2.xml><?xml version="1.0" encoding="utf-8"?>
-<w:ftr xmlns:wpc="http://schemas.microsoft.com/office/word/2010/wordprocessingCanvas" xmlns:mo="http://schemas.microsoft.com/office/mac/office/2008/main" xmlns:mc="http://schemas.openxmlformats.org/markup-compatibility/2006" xmlns:mv="urn:schemas-microsoft-com:mac:vml" xmlns:o="urn:schemas-microsoft-com:office:office" xmlns:r="http://schemas.openxmlformats.org/officeDocument/2006/relationships" xmlns:m="http://schemas.openxmlformats.org/officeDocument/2006/math" xmlns:v="urn:schemas-microsoft-com:vml" xmlns:wp14="http://schemas.microsoft.com/office/word/2010/wordprocessingDrawing" xmlns:wp="http://schemas.openxmlformats.org/drawingml/2006/wordprocessingDrawing" xmlns:w10="urn:schemas-microsoft-com:office:word" xmlns:w="http://schemas.openxmlformats.org/wordprocessingml/2006/main" xmlns:w14="http://schemas.microsoft.com/office/word/2010/wordml" xmlns:wpg="http://schemas.microsoft.com/office/word/2010/wordprocessingGroup" xmlns:wpi="http://schemas.microsoft.com/office/word/2010/wordprocessingInk" xmlns:wne="http://schemas.microsoft.com/office/word/2006/wordml" xmlns:wps="http://schemas.microsoft.com/office/word/2010/wordprocessingShape" mc:Ignorable="w14 wp14">
+<w:ftr xmlns:wpc="http://schemas.microsoft.com/office/word/2010/wordprocessingCanvas" xmlns:mc="http://schemas.openxmlformats.org/markup-compatibility/2006" xmlns:o="urn:schemas-microsoft-com:office:office" xmlns:r="http://schemas.openxmlformats.org/officeDocument/2006/relationships" xmlns:m="http://schemas.openxmlformats.org/officeDocument/2006/math" xmlns:v="urn:schemas-microsoft-com:vml" xmlns:wp14="http://schemas.microsoft.com/office/word/2010/wordprocessingDrawing" xmlns:wp="http://schemas.openxmlformats.org/drawingml/2006/wordprocessingDrawing" xmlns:w10="urn:schemas-microsoft-com:office:word" xmlns:w="http://schemas.openxmlformats.org/wordprocessingml/2006/main" xmlns:w14="http://schemas.microsoft.com/office/word/2010/wordml" xmlns:w15="http://schemas.microsoft.com/office/word/2012/wordml" xmlns:wpg="http://schemas.microsoft.com/office/word/2010/wordprocessingGroup" xmlns:wpi="http://schemas.microsoft.com/office/word/2010/wordprocessingInk" xmlns:wne="http://schemas.microsoft.com/office/word/2006/wordml" xmlns:wps="http://schemas.microsoft.com/office/word/2010/wordprocessingShape" mc:Ignorable="w14 w15 wp14">
   <w:p>
     <w:pPr>
       <w:pStyle w:val="Footer"/>
@@ -2304,7 +2498,7 @@
         <w:rStyle w:val="PageNumber"/>
         <w:noProof/>
       </w:rPr>
-      <w:t>1</w:t>
+      <w:t>3</w:t>
     </w:r>
     <w:r>
       <w:rPr>
@@ -2326,7 +2520,7 @@
 </file>
 
 <file path=word/footnotes.xml><?xml version="1.0" encoding="utf-8"?>
-<w:footnotes xmlns:wpc="http://schemas.microsoft.com/office/word/2010/wordprocessingCanvas" xmlns:mo="http://schemas.microsoft.com/office/mac/office/2008/main" xmlns:mc="http://schemas.openxmlformats.org/markup-compatibility/2006" xmlns:mv="urn:schemas-microsoft-com:mac:vml" xmlns:o="urn:schemas-microsoft-com:office:office" xmlns:r="http://schemas.openxmlformats.org/officeDocument/2006/relationships" xmlns:m="http://schemas.openxmlformats.org/officeDocument/2006/math" xmlns:v="urn:schemas-microsoft-com:vml" xmlns:wp14="http://schemas.microsoft.com/office/word/2010/wordprocessingDrawing" xmlns:wp="http://schemas.openxmlformats.org/drawingml/2006/wordprocessingDrawing" xmlns:w10="urn:schemas-microsoft-com:office:word" xmlns:w="http://schemas.openxmlformats.org/wordprocessingml/2006/main" xmlns:w14="http://schemas.microsoft.com/office/word/2010/wordml" xmlns:wpg="http://schemas.microsoft.com/office/word/2010/wordprocessingGroup" xmlns:wpi="http://schemas.microsoft.com/office/word/2010/wordprocessingInk" xmlns:wne="http://schemas.microsoft.com/office/word/2006/wordml" xmlns:wps="http://schemas.microsoft.com/office/word/2010/wordprocessingShape" mc:Ignorable="w14 wp14">
+<w:footnotes xmlns:wpc="http://schemas.microsoft.com/office/word/2010/wordprocessingCanvas" xmlns:mc="http://schemas.openxmlformats.org/markup-compatibility/2006" xmlns:o="urn:schemas-microsoft-com:office:office" xmlns:r="http://schemas.openxmlformats.org/officeDocument/2006/relationships" xmlns:m="http://schemas.openxmlformats.org/officeDocument/2006/math" xmlns:v="urn:schemas-microsoft-com:vml" xmlns:wp14="http://schemas.microsoft.com/office/word/2010/wordprocessingDrawing" xmlns:wp="http://schemas.openxmlformats.org/drawingml/2006/wordprocessingDrawing" xmlns:w10="urn:schemas-microsoft-com:office:word" xmlns:w="http://schemas.openxmlformats.org/wordprocessingml/2006/main" xmlns:w14="http://schemas.microsoft.com/office/word/2010/wordml" xmlns:w15="http://schemas.microsoft.com/office/word/2012/wordml" xmlns:wpg="http://schemas.microsoft.com/office/word/2010/wordprocessingGroup" xmlns:wpi="http://schemas.microsoft.com/office/word/2010/wordprocessingInk" xmlns:wne="http://schemas.microsoft.com/office/word/2006/wordml" xmlns:wps="http://schemas.microsoft.com/office/word/2010/wordprocessingShape" mc:Ignorable="w14 w15 wp14">
   <w:footnote w:type="separator" w:id="-1">
     <w:p>
       <w:r>
@@ -2345,7 +2539,7 @@
 </file>
 
 <file path=word/styles.xml><?xml version="1.0" encoding="utf-8"?>
-<w:styles xmlns:mc="http://schemas.openxmlformats.org/markup-compatibility/2006" xmlns:r="http://schemas.openxmlformats.org/officeDocument/2006/relationships" xmlns:w="http://schemas.openxmlformats.org/wordprocessingml/2006/main" xmlns:w14="http://schemas.microsoft.com/office/word/2010/wordml" mc:Ignorable="w14">
+<w:styles xmlns:mc="http://schemas.openxmlformats.org/markup-compatibility/2006" xmlns:r="http://schemas.openxmlformats.org/officeDocument/2006/relationships" xmlns:w="http://schemas.openxmlformats.org/wordprocessingml/2006/main" xmlns:w14="http://schemas.microsoft.com/office/word/2010/wordml" xmlns:w15="http://schemas.microsoft.com/office/word/2012/wordml" mc:Ignorable="w14 w15">
   <w:docDefaults>
     <w:rPrDefault>
       <w:rPr>
@@ -2357,144 +2551,369 @@
     </w:rPrDefault>
     <w:pPrDefault/>
   </w:docDefaults>
-  <w:latentStyles w:defLockedState="0" w:defUIPriority="99" w:defSemiHidden="1" w:defUnhideWhenUsed="1" w:defQFormat="0" w:count="276">
-    <w:lsdException w:name="Normal" w:semiHidden="0" w:uiPriority="0" w:unhideWhenUsed="0" w:qFormat="1"/>
-    <w:lsdException w:name="heading 1" w:semiHidden="0" w:uiPriority="9" w:unhideWhenUsed="0" w:qFormat="1"/>
-    <w:lsdException w:name="heading 2" w:uiPriority="9" w:qFormat="1"/>
-    <w:lsdException w:name="heading 3" w:uiPriority="9" w:qFormat="1"/>
-    <w:lsdException w:name="heading 4" w:uiPriority="9" w:qFormat="1"/>
-    <w:lsdException w:name="heading 5" w:uiPriority="9" w:qFormat="1"/>
-    <w:lsdException w:name="heading 6" w:uiPriority="9" w:qFormat="1"/>
-    <w:lsdException w:name="heading 7" w:uiPriority="9" w:qFormat="1"/>
-    <w:lsdException w:name="heading 8" w:uiPriority="9" w:qFormat="1"/>
-    <w:lsdException w:name="heading 9" w:uiPriority="9" w:qFormat="1"/>
-    <w:lsdException w:name="toc 1" w:uiPriority="39"/>
-    <w:lsdException w:name="toc 2" w:uiPriority="39"/>
-    <w:lsdException w:name="toc 3" w:uiPriority="39"/>
-    <w:lsdException w:name="toc 4" w:uiPriority="39"/>
-    <w:lsdException w:name="toc 5" w:uiPriority="39"/>
-    <w:lsdException w:name="toc 6" w:uiPriority="39"/>
-    <w:lsdException w:name="toc 7" w:uiPriority="39"/>
-    <w:lsdException w:name="toc 8" w:uiPriority="39"/>
-    <w:lsdException w:name="toc 9" w:uiPriority="39"/>
-    <w:lsdException w:name="caption" w:uiPriority="35" w:qFormat="1"/>
-    <w:lsdException w:name="Title" w:semiHidden="0" w:uiPriority="10" w:unhideWhenUsed="0" w:qFormat="1"/>
-    <w:lsdException w:name="Default Paragraph Font" w:uiPriority="1"/>
-    <w:lsdException w:name="Subtitle" w:semiHidden="0" w:uiPriority="11" w:unhideWhenUsed="0" w:qFormat="1"/>
-    <w:lsdException w:name="Strong" w:semiHidden="0" w:uiPriority="22" w:unhideWhenUsed="0" w:qFormat="1"/>
-    <w:lsdException w:name="Emphasis" w:semiHidden="0" w:uiPriority="20" w:unhideWhenUsed="0" w:qFormat="1"/>
-    <w:lsdException w:name="Table Grid" w:semiHidden="0" w:uiPriority="59" w:unhideWhenUsed="0"/>
-    <w:lsdException w:name="Placeholder Text" w:unhideWhenUsed="0"/>
-    <w:lsdException w:name="No Spacing" w:semiHidden="0" w:uiPriority="1" w:unhideWhenUsed="0" w:qFormat="1"/>
-    <w:lsdException w:name="Light Shading" w:semiHidden="0" w:uiPriority="60" w:unhideWhenUsed="0"/>
-    <w:lsdException w:name="Light List" w:semiHidden="0" w:uiPriority="61" w:unhideWhenUsed="0"/>
-    <w:lsdException w:name="Light Grid" w:semiHidden="0" w:uiPriority="62" w:unhideWhenUsed="0"/>
-    <w:lsdException w:name="Medium Shading 1" w:semiHidden="0" w:uiPriority="63" w:unhideWhenUsed="0"/>
-    <w:lsdException w:name="Medium Shading 2" w:semiHidden="0" w:uiPriority="64" w:unhideWhenUsed="0"/>
-    <w:lsdException w:name="Medium List 1" w:semiHidden="0" w:uiPriority="65" w:unhideWhenUsed="0"/>
-    <w:lsdException w:name="Medium List 2" w:semiHidden="0" w:uiPriority="66" w:unhideWhenUsed="0"/>
-    <w:lsdException w:name="Medium Grid 1" w:semiHidden="0" w:uiPriority="67" w:unhideWhenUsed="0"/>
-    <w:lsdException w:name="Medium Grid 2" w:semiHidden="0" w:uiPriority="68" w:unhideWhenUsed="0"/>
-    <w:lsdException w:name="Medium Grid 3" w:semiHidden="0" w:uiPriority="69" w:unhideWhenUsed="0"/>
-    <w:lsdException w:name="Dark List" w:semiHidden="0" w:uiPriority="70" w:unhideWhenUsed="0"/>
-    <w:lsdException w:name="Colorful Shading" w:semiHidden="0" w:uiPriority="71" w:unhideWhenUsed="0"/>
-    <w:lsdException w:name="Colorful List" w:semiHidden="0" w:uiPriority="72" w:unhideWhenUsed="0"/>
-    <w:lsdException w:name="Colorful Grid" w:semiHidden="0" w:uiPriority="73" w:unhideWhenUsed="0"/>
-    <w:lsdException w:name="Light Shading Accent 1" w:semiHidden="0" w:uiPriority="60" w:unhideWhenUsed="0"/>
-    <w:lsdException w:name="Light List Accent 1" w:semiHidden="0" w:uiPriority="61" w:unhideWhenUsed="0"/>
-    <w:lsdException w:name="Light Grid Accent 1" w:semiHidden="0" w:uiPriority="62" w:unhideWhenUsed="0"/>
-    <w:lsdException w:name="Medium Shading 1 Accent 1" w:semiHidden="0" w:uiPriority="63" w:unhideWhenUsed="0"/>
-    <w:lsdException w:name="Medium Shading 2 Accent 1" w:semiHidden="0" w:uiPriority="64" w:unhideWhenUsed="0"/>
-    <w:lsdException w:name="Medium List 1 Accent 1" w:semiHidden="0" w:uiPriority="65" w:unhideWhenUsed="0"/>
-    <w:lsdException w:name="Revision" w:unhideWhenUsed="0"/>
-    <w:lsdException w:name="List Paragraph" w:semiHidden="0" w:uiPriority="34" w:unhideWhenUsed="0" w:qFormat="1"/>
-    <w:lsdException w:name="Quote" w:semiHidden="0" w:uiPriority="29" w:unhideWhenUsed="0" w:qFormat="1"/>
-    <w:lsdException w:name="Intense Quote" w:semiHidden="0" w:uiPriority="30" w:unhideWhenUsed="0" w:qFormat="1"/>
-    <w:lsdException w:name="Medium List 2 Accent 1" w:semiHidden="0" w:uiPriority="66" w:unhideWhenUsed="0"/>
-    <w:lsdException w:name="Medium Grid 1 Accent 1" w:semiHidden="0" w:uiPriority="67" w:unhideWhenUsed="0"/>
-    <w:lsdException w:name="Medium Grid 2 Accent 1" w:semiHidden="0" w:uiPriority="68" w:unhideWhenUsed="0"/>
-    <w:lsdException w:name="Medium Grid 3 Accent 1" w:semiHidden="0" w:uiPriority="69" w:unhideWhenUsed="0"/>
-    <w:lsdException w:name="Dark List Accent 1" w:semiHidden="0" w:uiPriority="70" w:unhideWhenUsed="0"/>
-    <w:lsdException w:name="Colorful Shading Accent 1" w:semiHidden="0" w:uiPriority="71" w:unhideWhenUsed="0"/>
-    <w:lsdException w:name="Colorful List Accent 1" w:semiHidden="0" w:uiPriority="72" w:unhideWhenUsed="0"/>
-    <w:lsdException w:name="Colorful Grid Accent 1" w:semiHidden="0" w:uiPriority="73" w:unhideWhenUsed="0"/>
-    <w:lsdException w:name="Light Shading Accent 2" w:semiHidden="0" w:uiPriority="60" w:unhideWhenUsed="0"/>
-    <w:lsdException w:name="Light List Accent 2" w:semiHidden="0" w:uiPriority="61" w:unhideWhenUsed="0"/>
-    <w:lsdException w:name="Light Grid Accent 2" w:semiHidden="0" w:uiPriority="62" w:unhideWhenUsed="0"/>
-    <w:lsdException w:name="Medium Shading 1 Accent 2" w:semiHidden="0" w:uiPriority="63" w:unhideWhenUsed="0"/>
-    <w:lsdException w:name="Medium Shading 2 Accent 2" w:semiHidden="0" w:uiPriority="64" w:unhideWhenUsed="0"/>
-    <w:lsdException w:name="Medium List 1 Accent 2" w:semiHidden="0" w:uiPriority="65" w:unhideWhenUsed="0"/>
-    <w:lsdException w:name="Medium List 2 Accent 2" w:semiHidden="0" w:uiPriority="66" w:unhideWhenUsed="0"/>
-    <w:lsdException w:name="Medium Grid 1 Accent 2" w:semiHidden="0" w:uiPriority="67" w:unhideWhenUsed="0"/>
-    <w:lsdException w:name="Medium Grid 2 Accent 2" w:semiHidden="0" w:uiPriority="68" w:unhideWhenUsed="0"/>
-    <w:lsdException w:name="Medium Grid 3 Accent 2" w:semiHidden="0" w:uiPriority="69" w:unhideWhenUsed="0"/>
-    <w:lsdException w:name="Dark List Accent 2" w:semiHidden="0" w:uiPriority="70" w:unhideWhenUsed="0"/>
-    <w:lsdException w:name="Colorful Shading Accent 2" w:semiHidden="0" w:uiPriority="71" w:unhideWhenUsed="0"/>
-    <w:lsdException w:name="Colorful List Accent 2" w:semiHidden="0" w:uiPriority="72" w:unhideWhenUsed="0"/>
-    <w:lsdException w:name="Colorful Grid Accent 2" w:semiHidden="0" w:uiPriority="73" w:unhideWhenUsed="0"/>
-    <w:lsdException w:name="Light Shading Accent 3" w:semiHidden="0" w:uiPriority="60" w:unhideWhenUsed="0"/>
-    <w:lsdException w:name="Light List Accent 3" w:semiHidden="0" w:uiPriority="61" w:unhideWhenUsed="0"/>
-    <w:lsdException w:name="Light Grid Accent 3" w:semiHidden="0" w:uiPriority="62" w:unhideWhenUsed="0"/>
-    <w:lsdException w:name="Medium Shading 1 Accent 3" w:semiHidden="0" w:uiPriority="63" w:unhideWhenUsed="0"/>
-    <w:lsdException w:name="Medium Shading 2 Accent 3" w:semiHidden="0" w:uiPriority="64" w:unhideWhenUsed="0"/>
-    <w:lsdException w:name="Medium List 1 Accent 3" w:semiHidden="0" w:uiPriority="65" w:unhideWhenUsed="0"/>
-    <w:lsdException w:name="Medium List 2 Accent 3" w:semiHidden="0" w:uiPriority="66" w:unhideWhenUsed="0"/>
-    <w:lsdException w:name="Medium Grid 1 Accent 3" w:semiHidden="0" w:uiPriority="67" w:unhideWhenUsed="0"/>
-    <w:lsdException w:name="Medium Grid 2 Accent 3" w:semiHidden="0" w:uiPriority="68" w:unhideWhenUsed="0"/>
-    <w:lsdException w:name="Medium Grid 3 Accent 3" w:semiHidden="0" w:uiPriority="69" w:unhideWhenUsed="0"/>
-    <w:lsdException w:name="Dark List Accent 3" w:semiHidden="0" w:uiPriority="70" w:unhideWhenUsed="0"/>
-    <w:lsdException w:name="Colorful Shading Accent 3" w:semiHidden="0" w:uiPriority="71" w:unhideWhenUsed="0"/>
-    <w:lsdException w:name="Colorful List Accent 3" w:semiHidden="0" w:uiPriority="72" w:unhideWhenUsed="0"/>
-    <w:lsdException w:name="Colorful Grid Accent 3" w:semiHidden="0" w:uiPriority="73" w:unhideWhenUsed="0"/>
-    <w:lsdException w:name="Light Shading Accent 4" w:semiHidden="0" w:uiPriority="60" w:unhideWhenUsed="0"/>
-    <w:lsdException w:name="Light List Accent 4" w:semiHidden="0" w:uiPriority="61" w:unhideWhenUsed="0"/>
-    <w:lsdException w:name="Light Grid Accent 4" w:semiHidden="0" w:uiPriority="62" w:unhideWhenUsed="0"/>
-    <w:lsdException w:name="Medium Shading 1 Accent 4" w:semiHidden="0" w:uiPriority="63" w:unhideWhenUsed="0"/>
-    <w:lsdException w:name="Medium Shading 2 Accent 4" w:semiHidden="0" w:uiPriority="64" w:unhideWhenUsed="0"/>
-    <w:lsdException w:name="Medium List 1 Accent 4" w:semiHidden="0" w:uiPriority="65" w:unhideWhenUsed="0"/>
-    <w:lsdException w:name="Medium List 2 Accent 4" w:semiHidden="0" w:uiPriority="66" w:unhideWhenUsed="0"/>
-    <w:lsdException w:name="Medium Grid 1 Accent 4" w:semiHidden="0" w:uiPriority="67" w:unhideWhenUsed="0"/>
-    <w:lsdException w:name="Medium Grid 2 Accent 4" w:semiHidden="0" w:uiPriority="68" w:unhideWhenUsed="0"/>
-    <w:lsdException w:name="Medium Grid 3 Accent 4" w:semiHidden="0" w:uiPriority="69" w:unhideWhenUsed="0"/>
-    <w:lsdException w:name="Dark List Accent 4" w:semiHidden="0" w:uiPriority="70" w:unhideWhenUsed="0"/>
-    <w:lsdException w:name="Colorful Shading Accent 4" w:semiHidden="0" w:uiPriority="71" w:unhideWhenUsed="0"/>
-    <w:lsdException w:name="Colorful List Accent 4" w:semiHidden="0" w:uiPriority="72" w:unhideWhenUsed="0"/>
-    <w:lsdException w:name="Colorful Grid Accent 4" w:semiHidden="0" w:uiPriority="73" w:unhideWhenUsed="0"/>
-    <w:lsdException w:name="Light Shading Accent 5" w:semiHidden="0" w:uiPriority="60" w:unhideWhenUsed="0"/>
-    <w:lsdException w:name="Light List Accent 5" w:semiHidden="0" w:uiPriority="61" w:unhideWhenUsed="0"/>
-    <w:lsdException w:name="Light Grid Accent 5" w:semiHidden="0" w:uiPriority="62" w:unhideWhenUsed="0"/>
-    <w:lsdException w:name="Medium Shading 1 Accent 5" w:semiHidden="0" w:uiPriority="63" w:unhideWhenUsed="0"/>
-    <w:lsdException w:name="Medium Shading 2 Accent 5" w:semiHidden="0" w:uiPriority="64" w:unhideWhenUsed="0"/>
-    <w:lsdException w:name="Medium List 1 Accent 5" w:semiHidden="0" w:uiPriority="65" w:unhideWhenUsed="0"/>
-    <w:lsdException w:name="Medium List 2 Accent 5" w:semiHidden="0" w:uiPriority="66" w:unhideWhenUsed="0"/>
-    <w:lsdException w:name="Medium Grid 1 Accent 5" w:semiHidden="0" w:uiPriority="67" w:unhideWhenUsed="0"/>
-    <w:lsdException w:name="Medium Grid 2 Accent 5" w:semiHidden="0" w:uiPriority="68" w:unhideWhenUsed="0"/>
-    <w:lsdException w:name="Medium Grid 3 Accent 5" w:semiHidden="0" w:uiPriority="69" w:unhideWhenUsed="0"/>
-    <w:lsdException w:name="Dark List Accent 5" w:semiHidden="0" w:uiPriority="70" w:unhideWhenUsed="0"/>
-    <w:lsdException w:name="Colorful Shading Accent 5" w:semiHidden="0" w:uiPriority="71" w:unhideWhenUsed="0"/>
-    <w:lsdException w:name="Colorful List Accent 5" w:semiHidden="0" w:uiPriority="72" w:unhideWhenUsed="0"/>
-    <w:lsdException w:name="Colorful Grid Accent 5" w:semiHidden="0" w:uiPriority="73" w:unhideWhenUsed="0"/>
-    <w:lsdException w:name="Light Shading Accent 6" w:semiHidden="0" w:uiPriority="60" w:unhideWhenUsed="0"/>
-    <w:lsdException w:name="Light List Accent 6" w:semiHidden="0" w:uiPriority="61" w:unhideWhenUsed="0"/>
-    <w:lsdException w:name="Light Grid Accent 6" w:semiHidden="0" w:uiPriority="62" w:unhideWhenUsed="0"/>
-    <w:lsdException w:name="Medium Shading 1 Accent 6" w:semiHidden="0" w:uiPriority="63" w:unhideWhenUsed="0"/>
-    <w:lsdException w:name="Medium Shading 2 Accent 6" w:semiHidden="0" w:uiPriority="64" w:unhideWhenUsed="0"/>
-    <w:lsdException w:name="Medium List 1 Accent 6" w:semiHidden="0" w:uiPriority="65" w:unhideWhenUsed="0"/>
-    <w:lsdException w:name="Medium List 2 Accent 6" w:semiHidden="0" w:uiPriority="66" w:unhideWhenUsed="0"/>
-    <w:lsdException w:name="Medium Grid 1 Accent 6" w:semiHidden="0" w:uiPriority="67" w:unhideWhenUsed="0"/>
-    <w:lsdException w:name="Medium Grid 2 Accent 6" w:semiHidden="0" w:uiPriority="68" w:unhideWhenUsed="0"/>
-    <w:lsdException w:name="Medium Grid 3 Accent 6" w:semiHidden="0" w:uiPriority="69" w:unhideWhenUsed="0"/>
-    <w:lsdException w:name="Dark List Accent 6" w:semiHidden="0" w:uiPriority="70" w:unhideWhenUsed="0"/>
-    <w:lsdException w:name="Colorful Shading Accent 6" w:semiHidden="0" w:uiPriority="71" w:unhideWhenUsed="0"/>
-    <w:lsdException w:name="Colorful List Accent 6" w:semiHidden="0" w:uiPriority="72" w:unhideWhenUsed="0"/>
-    <w:lsdException w:name="Colorful Grid Accent 6" w:semiHidden="0" w:uiPriority="73" w:unhideWhenUsed="0"/>
-    <w:lsdException w:name="Subtle Emphasis" w:semiHidden="0" w:uiPriority="19" w:unhideWhenUsed="0" w:qFormat="1"/>
-    <w:lsdException w:name="Intense Emphasis" w:semiHidden="0" w:uiPriority="21" w:unhideWhenUsed="0" w:qFormat="1"/>
-    <w:lsdException w:name="Subtle Reference" w:semiHidden="0" w:uiPriority="31" w:unhideWhenUsed="0" w:qFormat="1"/>
-    <w:lsdException w:name="Intense Reference" w:semiHidden="0" w:uiPriority="32" w:unhideWhenUsed="0" w:qFormat="1"/>
-    <w:lsdException w:name="Book Title" w:semiHidden="0" w:uiPriority="33" w:unhideWhenUsed="0" w:qFormat="1"/>
-    <w:lsdException w:name="Bibliography" w:uiPriority="37"/>
-    <w:lsdException w:name="TOC Heading" w:uiPriority="39" w:qFormat="1"/>
+  <w:latentStyles w:defLockedState="0" w:defUIPriority="99" w:defSemiHidden="0" w:defUnhideWhenUsed="0" w:defQFormat="0" w:count="371">
+    <w:lsdException w:name="Normal" w:uiPriority="0" w:qFormat="1"/>
+    <w:lsdException w:name="heading 1" w:uiPriority="9" w:qFormat="1"/>
+    <w:lsdException w:name="heading 2" w:semiHidden="1" w:uiPriority="9" w:unhideWhenUsed="1" w:qFormat="1"/>
+    <w:lsdException w:name="heading 3" w:semiHidden="1" w:uiPriority="9" w:unhideWhenUsed="1" w:qFormat="1"/>
+    <w:lsdException w:name="heading 4" w:semiHidden="1" w:uiPriority="9" w:unhideWhenUsed="1" w:qFormat="1"/>
+    <w:lsdException w:name="heading 5" w:semiHidden="1" w:uiPriority="9" w:unhideWhenUsed="1" w:qFormat="1"/>
+    <w:lsdException w:name="heading 6" w:semiHidden="1" w:uiPriority="9" w:unhideWhenUsed="1" w:qFormat="1"/>
+    <w:lsdException w:name="heading 7" w:semiHidden="1" w:uiPriority="9" w:unhideWhenUsed="1" w:qFormat="1"/>
+    <w:lsdException w:name="heading 8" w:semiHidden="1" w:uiPriority="9" w:unhideWhenUsed="1" w:qFormat="1"/>
+    <w:lsdException w:name="heading 9" w:semiHidden="1" w:uiPriority="9" w:unhideWhenUsed="1" w:qFormat="1"/>
+    <w:lsdException w:name="index 1" w:semiHidden="1" w:unhideWhenUsed="1"/>
+    <w:lsdException w:name="index 2" w:semiHidden="1" w:unhideWhenUsed="1"/>
+    <w:lsdException w:name="index 3" w:semiHidden="1" w:unhideWhenUsed="1"/>
+    <w:lsdException w:name="index 4" w:semiHidden="1" w:unhideWhenUsed="1"/>
+    <w:lsdException w:name="index 5" w:semiHidden="1" w:unhideWhenUsed="1"/>
+    <w:lsdException w:name="index 6" w:semiHidden="1" w:unhideWhenUsed="1"/>
+    <w:lsdException w:name="index 7" w:semiHidden="1" w:unhideWhenUsed="1"/>
+    <w:lsdException w:name="index 8" w:semiHidden="1" w:unhideWhenUsed="1"/>
+    <w:lsdException w:name="index 9" w:semiHidden="1" w:unhideWhenUsed="1"/>
+    <w:lsdException w:name="toc 1" w:semiHidden="1" w:uiPriority="39" w:unhideWhenUsed="1"/>
+    <w:lsdException w:name="toc 2" w:semiHidden="1" w:uiPriority="39" w:unhideWhenUsed="1"/>
+    <w:lsdException w:name="toc 3" w:semiHidden="1" w:uiPriority="39" w:unhideWhenUsed="1"/>
+    <w:lsdException w:name="toc 4" w:semiHidden="1" w:uiPriority="39" w:unhideWhenUsed="1"/>
+    <w:lsdException w:name="toc 5" w:semiHidden="1" w:uiPriority="39" w:unhideWhenUsed="1"/>
+    <w:lsdException w:name="toc 6" w:semiHidden="1" w:uiPriority="39" w:unhideWhenUsed="1"/>
+    <w:lsdException w:name="toc 7" w:semiHidden="1" w:uiPriority="39" w:unhideWhenUsed="1"/>
+    <w:lsdException w:name="toc 8" w:semiHidden="1" w:uiPriority="39" w:unhideWhenUsed="1"/>
+    <w:lsdException w:name="toc 9" w:semiHidden="1" w:uiPriority="39" w:unhideWhenUsed="1"/>
+    <w:lsdException w:name="Normal Indent" w:semiHidden="1" w:unhideWhenUsed="1"/>
+    <w:lsdException w:name="footnote text" w:semiHidden="1" w:unhideWhenUsed="1"/>
+    <w:lsdException w:name="annotation text" w:semiHidden="1" w:unhideWhenUsed="1"/>
+    <w:lsdException w:name="header" w:semiHidden="1" w:unhideWhenUsed="1"/>
+    <w:lsdException w:name="footer" w:semiHidden="1" w:unhideWhenUsed="1"/>
+    <w:lsdException w:name="index heading" w:semiHidden="1" w:unhideWhenUsed="1"/>
+    <w:lsdException w:name="caption" w:semiHidden="1" w:uiPriority="35" w:unhideWhenUsed="1" w:qFormat="1"/>
+    <w:lsdException w:name="table of figures" w:semiHidden="1" w:unhideWhenUsed="1"/>
+    <w:lsdException w:name="envelope address" w:semiHidden="1" w:unhideWhenUsed="1"/>
+    <w:lsdException w:name="envelope return" w:semiHidden="1" w:unhideWhenUsed="1"/>
+    <w:lsdException w:name="footnote reference" w:semiHidden="1" w:unhideWhenUsed="1"/>
+    <w:lsdException w:name="annotation reference" w:semiHidden="1" w:unhideWhenUsed="1"/>
+    <w:lsdException w:name="line number" w:semiHidden="1" w:unhideWhenUsed="1"/>
+    <w:lsdException w:name="page number" w:semiHidden="1" w:unhideWhenUsed="1"/>
+    <w:lsdException w:name="endnote reference" w:semiHidden="1" w:unhideWhenUsed="1"/>
+    <w:lsdException w:name="endnote text" w:semiHidden="1" w:unhideWhenUsed="1"/>
+    <w:lsdException w:name="table of authorities" w:semiHidden="1" w:unhideWhenUsed="1"/>
+    <w:lsdException w:name="macro" w:semiHidden="1" w:unhideWhenUsed="1"/>
+    <w:lsdException w:name="toa heading" w:semiHidden="1" w:unhideWhenUsed="1"/>
+    <w:lsdException w:name="List" w:semiHidden="1" w:unhideWhenUsed="1"/>
+    <w:lsdException w:name="List Bullet" w:semiHidden="1" w:unhideWhenUsed="1"/>
+    <w:lsdException w:name="List Number" w:semiHidden="1" w:unhideWhenUsed="1"/>
+    <w:lsdException w:name="List 2" w:semiHidden="1" w:unhideWhenUsed="1"/>
+    <w:lsdException w:name="List 3" w:semiHidden="1" w:unhideWhenUsed="1"/>
+    <w:lsdException w:name="List 4" w:semiHidden="1" w:unhideWhenUsed="1"/>
+    <w:lsdException w:name="List 5" w:semiHidden="1" w:unhideWhenUsed="1"/>
+    <w:lsdException w:name="List Bullet 2" w:semiHidden="1" w:unhideWhenUsed="1"/>
+    <w:lsdException w:name="List Bullet 3" w:semiHidden="1" w:unhideWhenUsed="1"/>
+    <w:lsdException w:name="List Bullet 4" w:semiHidden="1" w:unhideWhenUsed="1"/>
+    <w:lsdException w:name="List Bullet 5" w:semiHidden="1" w:unhideWhenUsed="1"/>
+    <w:lsdException w:name="List Number 2" w:semiHidden="1" w:unhideWhenUsed="1"/>
+    <w:lsdException w:name="List Number 3" w:semiHidden="1" w:unhideWhenUsed="1"/>
+    <w:lsdException w:name="List Number 4" w:semiHidden="1" w:unhideWhenUsed="1"/>
+    <w:lsdException w:name="List Number 5" w:semiHidden="1" w:unhideWhenUsed="1"/>
+    <w:lsdException w:name="Title" w:uiPriority="10" w:qFormat="1"/>
+    <w:lsdException w:name="Closing" w:semiHidden="1" w:unhideWhenUsed="1"/>
+    <w:lsdException w:name="Signature" w:semiHidden="1" w:unhideWhenUsed="1"/>
+    <w:lsdException w:name="Default Paragraph Font" w:semiHidden="1" w:uiPriority="1" w:unhideWhenUsed="1"/>
+    <w:lsdException w:name="Body Text" w:semiHidden="1" w:unhideWhenUsed="1"/>
+    <w:lsdException w:name="Body Text Indent" w:semiHidden="1" w:unhideWhenUsed="1"/>
+    <w:lsdException w:name="List Continue" w:semiHidden="1" w:unhideWhenUsed="1"/>
+    <w:lsdException w:name="List Continue 2" w:semiHidden="1" w:unhideWhenUsed="1"/>
+    <w:lsdException w:name="List Continue 3" w:semiHidden="1" w:unhideWhenUsed="1"/>
+    <w:lsdException w:name="List Continue 4" w:semiHidden="1" w:unhideWhenUsed="1"/>
+    <w:lsdException w:name="List Continue 5" w:semiHidden="1" w:unhideWhenUsed="1"/>
+    <w:lsdException w:name="Message Header" w:semiHidden="1" w:unhideWhenUsed="1"/>
+    <w:lsdException w:name="Subtitle" w:uiPriority="11" w:qFormat="1"/>
+    <w:lsdException w:name="Salutation" w:semiHidden="1" w:unhideWhenUsed="1"/>
+    <w:lsdException w:name="Date" w:semiHidden="1" w:unhideWhenUsed="1"/>
+    <w:lsdException w:name="Body Text First Indent" w:semiHidden="1" w:unhideWhenUsed="1"/>
+    <w:lsdException w:name="Body Text First Indent 2" w:semiHidden="1" w:unhideWhenUsed="1"/>
+    <w:lsdException w:name="Note Heading" w:semiHidden="1" w:unhideWhenUsed="1"/>
+    <w:lsdException w:name="Body Text 2" w:semiHidden="1" w:unhideWhenUsed="1"/>
+    <w:lsdException w:name="Body Text 3" w:semiHidden="1" w:unhideWhenUsed="1"/>
+    <w:lsdException w:name="Body Text Indent 2" w:semiHidden="1" w:unhideWhenUsed="1"/>
+    <w:lsdException w:name="Body Text Indent 3" w:semiHidden="1" w:unhideWhenUsed="1"/>
+    <w:lsdException w:name="Block Text" w:semiHidden="1" w:unhideWhenUsed="1"/>
+    <w:lsdException w:name="Hyperlink" w:semiHidden="1" w:unhideWhenUsed="1"/>
+    <w:lsdException w:name="FollowedHyperlink" w:semiHidden="1" w:unhideWhenUsed="1"/>
+    <w:lsdException w:name="Strong" w:uiPriority="22" w:qFormat="1"/>
+    <w:lsdException w:name="Emphasis" w:uiPriority="20" w:qFormat="1"/>
+    <w:lsdException w:name="Document Map" w:semiHidden="1" w:unhideWhenUsed="1"/>
+    <w:lsdException w:name="Plain Text" w:semiHidden="1" w:unhideWhenUsed="1"/>
+    <w:lsdException w:name="E-mail Signature" w:semiHidden="1" w:unhideWhenUsed="1"/>
+    <w:lsdException w:name="HTML Top of Form" w:semiHidden="1" w:unhideWhenUsed="1"/>
+    <w:lsdException w:name="HTML Bottom of Form" w:semiHidden="1" w:unhideWhenUsed="1"/>
+    <w:lsdException w:name="Normal (Web)" w:semiHidden="1" w:unhideWhenUsed="1"/>
+    <w:lsdException w:name="HTML Acronym" w:semiHidden="1" w:unhideWhenUsed="1"/>
+    <w:lsdException w:name="HTML Address" w:semiHidden="1" w:unhideWhenUsed="1"/>
+    <w:lsdException w:name="HTML Cite" w:semiHidden="1" w:unhideWhenUsed="1"/>
+    <w:lsdException w:name="HTML Code" w:semiHidden="1" w:unhideWhenUsed="1"/>
+    <w:lsdException w:name="HTML Definition" w:semiHidden="1" w:unhideWhenUsed="1"/>
+    <w:lsdException w:name="HTML Keyboard" w:semiHidden="1" w:unhideWhenUsed="1"/>
+    <w:lsdException w:name="HTML Preformatted" w:semiHidden="1" w:unhideWhenUsed="1"/>
+    <w:lsdException w:name="HTML Sample" w:semiHidden="1" w:unhideWhenUsed="1"/>
+    <w:lsdException w:name="HTML Typewriter" w:semiHidden="1" w:unhideWhenUsed="1"/>
+    <w:lsdException w:name="HTML Variable" w:semiHidden="1" w:unhideWhenUsed="1"/>
+    <w:lsdException w:name="Normal Table" w:semiHidden="1" w:unhideWhenUsed="1"/>
+    <w:lsdException w:name="annotation subject" w:semiHidden="1" w:unhideWhenUsed="1"/>
+    <w:lsdException w:name="No List" w:semiHidden="1" w:unhideWhenUsed="1"/>
+    <w:lsdException w:name="Outline List 1" w:semiHidden="1" w:unhideWhenUsed="1"/>
+    <w:lsdException w:name="Outline List 2" w:semiHidden="1" w:unhideWhenUsed="1"/>
+    <w:lsdException w:name="Outline List 3" w:semiHidden="1" w:unhideWhenUsed="1"/>
+    <w:lsdException w:name="Table Simple 1" w:semiHidden="1" w:unhideWhenUsed="1"/>
+    <w:lsdException w:name="Table Simple 2" w:semiHidden="1" w:unhideWhenUsed="1"/>
+    <w:lsdException w:name="Table Simple 3" w:semiHidden="1" w:unhideWhenUsed="1"/>
+    <w:lsdException w:name="Table Classic 1" w:semiHidden="1" w:unhideWhenUsed="1"/>
+    <w:lsdException w:name="Table Classic 2" w:semiHidden="1" w:unhideWhenUsed="1"/>
+    <w:lsdException w:name="Table Classic 3" w:semiHidden="1" w:unhideWhenUsed="1"/>
+    <w:lsdException w:name="Table Classic 4" w:semiHidden="1" w:unhideWhenUsed="1"/>
+    <w:lsdException w:name="Table Colorful 1" w:semiHidden="1" w:unhideWhenUsed="1"/>
+    <w:lsdException w:name="Table Colorful 2" w:semiHidden="1" w:unhideWhenUsed="1"/>
+    <w:lsdException w:name="Table Colorful 3" w:semiHidden="1" w:unhideWhenUsed="1"/>
+    <w:lsdException w:name="Table Columns 1" w:semiHidden="1" w:unhideWhenUsed="1"/>
+    <w:lsdException w:name="Table Columns 2" w:semiHidden="1" w:unhideWhenUsed="1"/>
+    <w:lsdException w:name="Table Columns 3" w:semiHidden="1" w:unhideWhenUsed="1"/>
+    <w:lsdException w:name="Table Columns 4" w:semiHidden="1" w:unhideWhenUsed="1"/>
+    <w:lsdException w:name="Table Columns 5" w:semiHidden="1" w:unhideWhenUsed="1"/>
+    <w:lsdException w:name="Table Grid 1" w:semiHidden="1" w:unhideWhenUsed="1"/>
+    <w:lsdException w:name="Table Grid 2" w:semiHidden="1" w:unhideWhenUsed="1"/>
+    <w:lsdException w:name="Table Grid 3" w:semiHidden="1" w:unhideWhenUsed="1"/>
+    <w:lsdException w:name="Table Grid 4" w:semiHidden="1" w:unhideWhenUsed="1"/>
+    <w:lsdException w:name="Table Grid 5" w:semiHidden="1" w:unhideWhenUsed="1"/>
+    <w:lsdException w:name="Table Grid 6" w:semiHidden="1" w:unhideWhenUsed="1"/>
+    <w:lsdException w:name="Table Grid 7" w:semiHidden="1" w:unhideWhenUsed="1"/>
+    <w:lsdException w:name="Table Grid 8" w:semiHidden="1" w:unhideWhenUsed="1"/>
+    <w:lsdException w:name="Table List 1" w:semiHidden="1" w:unhideWhenUsed="1"/>
+    <w:lsdException w:name="Table List 2" w:semiHidden="1" w:unhideWhenUsed="1"/>
+    <w:lsdException w:name="Table List 3" w:semiHidden="1" w:unhideWhenUsed="1"/>
+    <w:lsdException w:name="Table List 4" w:semiHidden="1" w:unhideWhenUsed="1"/>
+    <w:lsdException w:name="Table List 5" w:semiHidden="1" w:unhideWhenUsed="1"/>
+    <w:lsdException w:name="Table List 6" w:semiHidden="1" w:unhideWhenUsed="1"/>
+    <w:lsdException w:name="Table List 7" w:semiHidden="1" w:unhideWhenUsed="1"/>
+    <w:lsdException w:name="Table List 8" w:semiHidden="1" w:unhideWhenUsed="1"/>
+    <w:lsdException w:name="Table 3D effects 1" w:semiHidden="1" w:unhideWhenUsed="1"/>
+    <w:lsdException w:name="Table 3D effects 2" w:semiHidden="1" w:unhideWhenUsed="1"/>
+    <w:lsdException w:name="Table 3D effects 3" w:semiHidden="1" w:unhideWhenUsed="1"/>
+    <w:lsdException w:name="Table Contemporary" w:semiHidden="1" w:unhideWhenUsed="1"/>
+    <w:lsdException w:name="Table Elegant" w:semiHidden="1" w:unhideWhenUsed="1"/>
+    <w:lsdException w:name="Table Professional" w:semiHidden="1" w:unhideWhenUsed="1"/>
+    <w:lsdException w:name="Table Subtle 1" w:semiHidden="1" w:unhideWhenUsed="1"/>
+    <w:lsdException w:name="Table Subtle 2" w:semiHidden="1" w:unhideWhenUsed="1"/>
+    <w:lsdException w:name="Table Web 1" w:semiHidden="1" w:unhideWhenUsed="1"/>
+    <w:lsdException w:name="Table Web 2" w:semiHidden="1" w:unhideWhenUsed="1"/>
+    <w:lsdException w:name="Table Web 3" w:semiHidden="1" w:unhideWhenUsed="1"/>
+    <w:lsdException w:name="Balloon Text" w:semiHidden="1" w:unhideWhenUsed="1"/>
+    <w:lsdException w:name="Table Grid" w:uiPriority="59"/>
+    <w:lsdException w:name="Table Theme" w:semiHidden="1" w:unhideWhenUsed="1"/>
+    <w:lsdException w:name="Placeholder Text" w:semiHidden="1"/>
+    <w:lsdException w:name="No Spacing" w:uiPriority="1" w:qFormat="1"/>
+    <w:lsdException w:name="Light Shading" w:uiPriority="60"/>
+    <w:lsdException w:name="Light List" w:uiPriority="61"/>
+    <w:lsdException w:name="Light Grid" w:uiPriority="62"/>
+    <w:lsdException w:name="Medium Shading 1" w:uiPriority="63"/>
+    <w:lsdException w:name="Medium Shading 2" w:uiPriority="64"/>
+    <w:lsdException w:name="Medium List 1" w:uiPriority="65"/>
+    <w:lsdException w:name="Medium List 2" w:uiPriority="66"/>
+    <w:lsdException w:name="Medium Grid 1" w:uiPriority="67"/>
+    <w:lsdException w:name="Medium Grid 2" w:uiPriority="68"/>
+    <w:lsdException w:name="Medium Grid 3" w:uiPriority="69"/>
+    <w:lsdException w:name="Dark List" w:uiPriority="70"/>
+    <w:lsdException w:name="Colorful Shading" w:uiPriority="71"/>
+    <w:lsdException w:name="Colorful List" w:uiPriority="72"/>
+    <w:lsdException w:name="Colorful Grid" w:uiPriority="73"/>
+    <w:lsdException w:name="Light Shading Accent 1" w:uiPriority="60"/>
+    <w:lsdException w:name="Light List Accent 1" w:uiPriority="61"/>
+    <w:lsdException w:name="Light Grid Accent 1" w:uiPriority="62"/>
+    <w:lsdException w:name="Medium Shading 1 Accent 1" w:uiPriority="63"/>
+    <w:lsdException w:name="Medium Shading 2 Accent 1" w:uiPriority="64"/>
+    <w:lsdException w:name="Medium List 1 Accent 1" w:uiPriority="65"/>
+    <w:lsdException w:name="Revision" w:semiHidden="1"/>
+    <w:lsdException w:name="List Paragraph" w:uiPriority="34" w:qFormat="1"/>
+    <w:lsdException w:name="Quote" w:uiPriority="29" w:qFormat="1"/>
+    <w:lsdException w:name="Intense Quote" w:uiPriority="30" w:qFormat="1"/>
+    <w:lsdException w:name="Medium List 2 Accent 1" w:uiPriority="66"/>
+    <w:lsdException w:name="Medium Grid 1 Accent 1" w:uiPriority="67"/>
+    <w:lsdException w:name="Medium Grid 2 Accent 1" w:uiPriority="68"/>
+    <w:lsdException w:name="Medium Grid 3 Accent 1" w:uiPriority="69"/>
+    <w:lsdException w:name="Dark List Accent 1" w:uiPriority="70"/>
+    <w:lsdException w:name="Colorful Shading Accent 1" w:uiPriority="71"/>
+    <w:lsdException w:name="Colorful List Accent 1" w:uiPriority="72"/>
+    <w:lsdException w:name="Colorful Grid Accent 1" w:uiPriority="73"/>
+    <w:lsdException w:name="Light Shading Accent 2" w:uiPriority="60"/>
+    <w:lsdException w:name="Light List Accent 2" w:uiPriority="61"/>
+    <w:lsdException w:name="Light Grid Accent 2" w:uiPriority="62"/>
+    <w:lsdException w:name="Medium Shading 1 Accent 2" w:uiPriority="63"/>
+    <w:lsdException w:name="Medium Shading 2 Accent 2" w:uiPriority="64"/>
+    <w:lsdException w:name="Medium List 1 Accent 2" w:uiPriority="65"/>
+    <w:lsdException w:name="Medium List 2 Accent 2" w:uiPriority="66"/>
+    <w:lsdException w:name="Medium Grid 1 Accent 2" w:uiPriority="67"/>
+    <w:lsdException w:name="Medium Grid 2 Accent 2" w:uiPriority="68"/>
+    <w:lsdException w:name="Medium Grid 3 Accent 2" w:uiPriority="69"/>
+    <w:lsdException w:name="Dark List Accent 2" w:uiPriority="70"/>
+    <w:lsdException w:name="Colorful Shading Accent 2" w:uiPriority="71"/>
+    <w:lsdException w:name="Colorful List Accent 2" w:uiPriority="72"/>
+    <w:lsdException w:name="Colorful Grid Accent 2" w:uiPriority="73"/>
+    <w:lsdException w:name="Light Shading Accent 3" w:uiPriority="60"/>
+    <w:lsdException w:name="Light List Accent 3" w:uiPriority="61"/>
+    <w:lsdException w:name="Light Grid Accent 3" w:uiPriority="62"/>
+    <w:lsdException w:name="Medium Shading 1 Accent 3" w:uiPriority="63"/>
+    <w:lsdException w:name="Medium Shading 2 Accent 3" w:uiPriority="64"/>
+    <w:lsdException w:name="Medium List 1 Accent 3" w:uiPriority="65"/>
+    <w:lsdException w:name="Medium List 2 Accent 3" w:uiPriority="66"/>
+    <w:lsdException w:name="Medium Grid 1 Accent 3" w:uiPriority="67"/>
+    <w:lsdException w:name="Medium Grid 2 Accent 3" w:uiPriority="68"/>
+    <w:lsdException w:name="Medium Grid 3 Accent 3" w:uiPriority="69"/>
+    <w:lsdException w:name="Dark List Accent 3" w:uiPriority="70"/>
+    <w:lsdException w:name="Colorful Shading Accent 3" w:uiPriority="71"/>
+    <w:lsdException w:name="Colorful List Accent 3" w:uiPriority="72"/>
+    <w:lsdException w:name="Colorful Grid Accent 3" w:uiPriority="73"/>
+    <w:lsdException w:name="Light Shading Accent 4" w:uiPriority="60"/>
+    <w:lsdException w:name="Light List Accent 4" w:uiPriority="61"/>
+    <w:lsdException w:name="Light Grid Accent 4" w:uiPriority="62"/>
+    <w:lsdException w:name="Medium Shading 1 Accent 4" w:uiPriority="63"/>
+    <w:lsdException w:name="Medium Shading 2 Accent 4" w:uiPriority="64"/>
+    <w:lsdException w:name="Medium List 1 Accent 4" w:uiPriority="65"/>
+    <w:lsdException w:name="Medium List 2 Accent 4" w:uiPriority="66"/>
+    <w:lsdException w:name="Medium Grid 1 Accent 4" w:uiPriority="67"/>
+    <w:lsdException w:name="Medium Grid 2 Accent 4" w:uiPriority="68"/>
+    <w:lsdException w:name="Medium Grid 3 Accent 4" w:uiPriority="69"/>
+    <w:lsdException w:name="Dark List Accent 4" w:uiPriority="70"/>
+    <w:lsdException w:name="Colorful Shading Accent 4" w:uiPriority="71"/>
+    <w:lsdException w:name="Colorful List Accent 4" w:uiPriority="72"/>
+    <w:lsdException w:name="Colorful Grid Accent 4" w:uiPriority="73"/>
+    <w:lsdException w:name="Light Shading Accent 5" w:uiPriority="60"/>
+    <w:lsdException w:name="Light List Accent 5" w:uiPriority="61"/>
+    <w:lsdException w:name="Light Grid Accent 5" w:uiPriority="62"/>
+    <w:lsdException w:name="Medium Shading 1 Accent 5" w:uiPriority="63"/>
+    <w:lsdException w:name="Medium Shading 2 Accent 5" w:uiPriority="64"/>
+    <w:lsdException w:name="Medium List 1 Accent 5" w:uiPriority="65"/>
+    <w:lsdException w:name="Medium List 2 Accent 5" w:uiPriority="66"/>
+    <w:lsdException w:name="Medium Grid 1 Accent 5" w:uiPriority="67"/>
+    <w:lsdException w:name="Medium Grid 2 Accent 5" w:uiPriority="68"/>
+    <w:lsdException w:name="Medium Grid 3 Accent 5" w:uiPriority="69"/>
+    <w:lsdException w:name="Dark List Accent 5" w:uiPriority="70"/>
+    <w:lsdException w:name="Colorful Shading Accent 5" w:uiPriority="71"/>
+    <w:lsdException w:name="Colorful List Accent 5" w:uiPriority="72"/>
+    <w:lsdException w:name="Colorful Grid Accent 5" w:uiPriority="73"/>
+    <w:lsdException w:name="Light Shading Accent 6" w:uiPriority="60"/>
+    <w:lsdException w:name="Light List Accent 6" w:uiPriority="61"/>
+    <w:lsdException w:name="Light Grid Accent 6" w:uiPriority="62"/>
+    <w:lsdException w:name="Medium Shading 1 Accent 6" w:uiPriority="63"/>
+    <w:lsdException w:name="Medium Shading 2 Accent 6" w:uiPriority="64"/>
+    <w:lsdException w:name="Medium List 1 Accent 6" w:uiPriority="65"/>
+    <w:lsdException w:name="Medium List 2 Accent 6" w:uiPriority="66"/>
+    <w:lsdException w:name="Medium Grid 1 Accent 6" w:uiPriority="67"/>
+    <w:lsdException w:name="Medium Grid 2 Accent 6" w:uiPriority="68"/>
+    <w:lsdException w:name="Medium Grid 3 Accent 6" w:uiPriority="69"/>
+    <w:lsdException w:name="Dark List Accent 6" w:uiPriority="70"/>
+    <w:lsdException w:name="Colorful Shading Accent 6" w:uiPriority="71"/>
+    <w:lsdException w:name="Colorful List Accent 6" w:uiPriority="72"/>
+    <w:lsdException w:name="Colorful Grid Accent 6" w:uiPriority="73"/>
+    <w:lsdException w:name="Subtle Emphasis" w:uiPriority="19" w:qFormat="1"/>
+    <w:lsdException w:name="Intense Emphasis" w:uiPriority="21" w:qFormat="1"/>
+    <w:lsdException w:name="Subtle Reference" w:uiPriority="31" w:qFormat="1"/>
+    <w:lsdException w:name="Intense Reference" w:uiPriority="32" w:qFormat="1"/>
+    <w:lsdException w:name="Book Title" w:uiPriority="33" w:qFormat="1"/>
+    <w:lsdException w:name="Bibliography" w:semiHidden="1" w:uiPriority="37" w:unhideWhenUsed="1"/>
+    <w:lsdException w:name="TOC Heading" w:semiHidden="1" w:uiPriority="39" w:unhideWhenUsed="1" w:qFormat="1"/>
+    <w:lsdException w:name="Grid Table 4" w:uiPriority="49"/>
+    <w:lsdException w:name="Grid Table 5 Dark" w:uiPriority="50"/>
+    <w:lsdException w:name="Grid Table 6 Colorful" w:uiPriority="51"/>
+    <w:lsdException w:name="Grid Table 7 Colorful" w:uiPriority="52"/>
+    <w:lsdException w:name="Grid Table 1 Light Accent 1" w:uiPriority="46"/>
+    <w:lsdException w:name="Grid Table 2 Accent 1" w:uiPriority="47"/>
+    <w:lsdException w:name="Grid Table 3 Accent 1" w:uiPriority="48"/>
+    <w:lsdException w:name="Grid Table 4 Accent 1" w:uiPriority="49"/>
+    <w:lsdException w:name="Grid Table 5 Dark Accent 1" w:uiPriority="50"/>
+    <w:lsdException w:name="Grid Table 6 Colorful Accent 1" w:uiPriority="51"/>
+    <w:lsdException w:name="Grid Table 7 Colorful Accent 1" w:uiPriority="52"/>
+    <w:lsdException w:name="Grid Table 1 Light Accent 2" w:uiPriority="46"/>
+    <w:lsdException w:name="Grid Table 2 Accent 2" w:uiPriority="47"/>
+    <w:lsdException w:name="Grid Table 3 Accent 2" w:uiPriority="48"/>
+    <w:lsdException w:name="Grid Table 4 Accent 2" w:uiPriority="49"/>
+    <w:lsdException w:name="Grid Table 5 Dark Accent 2" w:uiPriority="50"/>
+    <w:lsdException w:name="Grid Table 6 Colorful Accent 2" w:uiPriority="51"/>
+    <w:lsdException w:name="Grid Table 7 Colorful Accent 2" w:uiPriority="52"/>
+    <w:lsdException w:name="Grid Table 1 Light Accent 3" w:uiPriority="46"/>
+    <w:lsdException w:name="Grid Table 2 Accent 3" w:uiPriority="47"/>
+    <w:lsdException w:name="Grid Table 3 Accent 3" w:uiPriority="48"/>
+    <w:lsdException w:name="Grid Table 4 Accent 3" w:uiPriority="49"/>
+    <w:lsdException w:name="Grid Table 5 Dark Accent 3" w:uiPriority="50"/>
+    <w:lsdException w:name="Grid Table 6 Colorful Accent 3" w:uiPriority="51"/>
+    <w:lsdException w:name="Grid Table 7 Colorful Accent 3" w:uiPriority="52"/>
+    <w:lsdException w:name="Grid Table 1 Light Accent 4" w:uiPriority="46"/>
+    <w:lsdException w:name="Grid Table 2 Accent 4" w:uiPriority="47"/>
+    <w:lsdException w:name="Grid Table 3 Accent 4" w:uiPriority="48"/>
+    <w:lsdException w:name="Grid Table 4 Accent 4" w:uiPriority="49"/>
+    <w:lsdException w:name="Grid Table 5 Dark Accent 4" w:uiPriority="50"/>
+    <w:lsdException w:name="Grid Table 6 Colorful Accent 4" w:uiPriority="51"/>
+    <w:lsdException w:name="Grid Table 7 Colorful Accent 4" w:uiPriority="52"/>
+    <w:lsdException w:name="Grid Table 1 Light Accent 5" w:uiPriority="46"/>
+    <w:lsdException w:name="Grid Table 2 Accent 5" w:uiPriority="47"/>
+    <w:lsdException w:name="Grid Table 3 Accent 5" w:uiPriority="48"/>
+    <w:lsdException w:name="Grid Table 4 Accent 5" w:uiPriority="49"/>
+    <w:lsdException w:name="Grid Table 5 Dark Accent 5" w:uiPriority="50"/>
+    <w:lsdException w:name="Grid Table 6 Colorful Accent 5" w:uiPriority="51"/>
+    <w:lsdException w:name="Grid Table 7 Colorful Accent 5" w:uiPriority="52"/>
+    <w:lsdException w:name="Grid Table 1 Light Accent 6" w:uiPriority="46"/>
+    <w:lsdException w:name="Grid Table 2 Accent 6" w:uiPriority="47"/>
+    <w:lsdException w:name="Grid Table 3 Accent 6" w:uiPriority="48"/>
+    <w:lsdException w:name="Grid Table 4 Accent 6" w:uiPriority="49"/>
+    <w:lsdException w:name="Grid Table 5 Dark Accent 6" w:uiPriority="50"/>
+    <w:lsdException w:name="Grid Table 6 Colorful Accent 6" w:uiPriority="51"/>
+    <w:lsdException w:name="Grid Table 7 Colorful Accent 6" w:uiPriority="52"/>
+    <w:lsdException w:name="List Table 1 Light" w:uiPriority="46"/>
+    <w:lsdException w:name="List Table 2" w:uiPriority="47"/>
+    <w:lsdException w:name="List Table 3" w:uiPriority="48"/>
+    <w:lsdException w:name="List Table 4" w:uiPriority="49"/>
+    <w:lsdException w:name="List Table 5 Dark" w:uiPriority="50"/>
+    <w:lsdException w:name="List Table 6 Colorful" w:uiPriority="51"/>
+    <w:lsdException w:name="List Table 7 Colorful" w:uiPriority="52"/>
+    <w:lsdException w:name="List Table 1 Light Accent 1" w:uiPriority="46"/>
+    <w:lsdException w:name="List Table 2 Accent 1" w:uiPriority="47"/>
+    <w:lsdException w:name="List Table 3 Accent 1" w:uiPriority="48"/>
+    <w:lsdException w:name="List Table 4 Accent 1" w:uiPriority="49"/>
+    <w:lsdException w:name="List Table 5 Dark Accent 1" w:uiPriority="50"/>
+    <w:lsdException w:name="List Table 6 Colorful Accent 1" w:uiPriority="51"/>
+    <w:lsdException w:name="List Table 7 Colorful Accent 1" w:uiPriority="52"/>
+    <w:lsdException w:name="List Table 1 Light Accent 2" w:uiPriority="46"/>
+    <w:lsdException w:name="List Table 2 Accent 2" w:uiPriority="47"/>
+    <w:lsdException w:name="List Table 3 Accent 2" w:uiPriority="48"/>
+    <w:lsdException w:name="List Table 4 Accent 2" w:uiPriority="49"/>
+    <w:lsdException w:name="List Table 5 Dark Accent 2" w:uiPriority="50"/>
+    <w:lsdException w:name="List Table 6 Colorful Accent 2" w:uiPriority="51"/>
+    <w:lsdException w:name="List Table 7 Colorful Accent 2" w:uiPriority="52"/>
+    <w:lsdException w:name="List Table 1 Light Accent 3" w:uiPriority="46"/>
+    <w:lsdException w:name="List Table 2 Accent 3" w:uiPriority="47"/>
+    <w:lsdException w:name="List Table 3 Accent 3" w:uiPriority="48"/>
+    <w:lsdException w:name="List Table 4 Accent 3" w:uiPriority="49"/>
+    <w:lsdException w:name="List Table 5 Dark Accent 3" w:uiPriority="50"/>
+    <w:lsdException w:name="List Table 6 Colorful Accent 3" w:uiPriority="51"/>
+    <w:lsdException w:name="List Table 7 Colorful Accent 3" w:uiPriority="52"/>
+    <w:lsdException w:name="List Table 1 Light Accent 4" w:uiPriority="46"/>
+    <w:lsdException w:name="List Table 2 Accent 4" w:uiPriority="47"/>
+    <w:lsdException w:name="List Table 3 Accent 4" w:uiPriority="48"/>
+    <w:lsdException w:name="List Table 4 Accent 4" w:uiPriority="49"/>
+    <w:lsdException w:name="List Table 5 Dark Accent 4" w:uiPriority="50"/>
+    <w:lsdException w:name="List Table 6 Colorful Accent 4" w:uiPriority="51"/>
+    <w:lsdException w:name="List Table 7 Colorful Accent 4" w:uiPriority="52"/>
+    <w:lsdException w:name="List Table 1 Light Accent 5" w:uiPriority="46"/>
+    <w:lsdException w:name="List Table 2 Accent 5" w:uiPriority="47"/>
+    <w:lsdException w:name="List Table 3 Accent 5" w:uiPriority="48"/>
+    <w:lsdException w:name="List Table 4 Accent 5" w:uiPriority="49"/>
+    <w:lsdException w:name="List Table 5 Dark Accent 5" w:uiPriority="50"/>
+    <w:lsdException w:name="List Table 6 Colorful Accent 5" w:uiPriority="51"/>
+    <w:lsdException w:name="List Table 7 Colorful Accent 5" w:uiPriority="52"/>
+    <w:lsdException w:name="List Table 1 Light Accent 6" w:uiPriority="46"/>
+    <w:lsdException w:name="List Table 2 Accent 6" w:uiPriority="47"/>
+    <w:lsdException w:name="List Table 3 Accent 6" w:uiPriority="48"/>
+    <w:lsdException w:name="List Table 4 Accent 6" w:uiPriority="49"/>
+    <w:lsdException w:name="List Table 5 Dark Accent 6" w:uiPriority="50"/>
+    <w:lsdException w:name="List Table 6 Colorful Accent 6" w:uiPriority="51"/>
+    <w:lsdException w:name="List Table 7 Colorful Accent 6" w:uiPriority="52"/>
   </w:latentStyles>
   <w:style w:type="paragraph" w:default="1" w:styleId="Normal">
     <w:name w:val="Normal"/>
@@ -2922,586 +3341,17 @@
     <w:unhideWhenUsed/>
     <w:rsid w:val="00AC279B"/>
   </w:style>
-</w:styles>
-</file>
-
-<file path=word/stylesWithEffects.xml><?xml version="1.0" encoding="utf-8"?>
-<w:styles xmlns:wpc="http://schemas.microsoft.com/office/word/2010/wordprocessingCanvas" xmlns:mo="http://schemas.microsoft.com/office/mac/office/2008/main" xmlns:mc="http://schemas.openxmlformats.org/markup-compatibility/2006" xmlns:mv="urn:schemas-microsoft-com:mac:vml" xmlns:o="urn:schemas-microsoft-com:office:office" xmlns:r="http://schemas.openxmlformats.org/officeDocument/2006/relationships" xmlns:m="http://schemas.openxmlformats.org/officeDocument/2006/math" xmlns:v="urn:schemas-microsoft-com:vml" xmlns:wp14="http://schemas.microsoft.com/office/word/2010/wordprocessingDrawing" xmlns:wp="http://schemas.openxmlformats.org/drawingml/2006/wordprocessingDrawing" xmlns:w10="urn:schemas-microsoft-com:office:word" xmlns:w="http://schemas.openxmlformats.org/wordprocessingml/2006/main" xmlns:w14="http://schemas.microsoft.com/office/word/2010/wordml" xmlns:wpg="http://schemas.microsoft.com/office/word/2010/wordprocessingGroup" xmlns:wpi="http://schemas.microsoft.com/office/word/2010/wordprocessingInk" xmlns:wne="http://schemas.microsoft.com/office/word/2006/wordml" xmlns:wps="http://schemas.microsoft.com/office/word/2010/wordprocessingShape" mc:Ignorable="w14 wp14">
-  <w:docDefaults>
-    <w:rPrDefault>
-      <w:rPr>
-        <w:rFonts w:asciiTheme="minorHAnsi" w:eastAsiaTheme="minorEastAsia" w:hAnsiTheme="minorHAnsi" w:cstheme="minorBidi"/>
-        <w:sz w:val="24"/>
-        <w:szCs w:val="24"/>
-        <w:lang w:val="en-US" w:eastAsia="en-US" w:bidi="ar-SA"/>
-      </w:rPr>
-    </w:rPrDefault>
-    <w:pPrDefault/>
-  </w:docDefaults>
-  <w:latentStyles w:defLockedState="0" w:defUIPriority="99" w:defSemiHidden="1" w:defUnhideWhenUsed="1" w:defQFormat="0" w:count="276">
-    <w:lsdException w:name="Normal" w:semiHidden="0" w:uiPriority="0" w:unhideWhenUsed="0" w:qFormat="1"/>
-    <w:lsdException w:name="heading 1" w:semiHidden="0" w:uiPriority="9" w:unhideWhenUsed="0" w:qFormat="1"/>
-    <w:lsdException w:name="heading 2" w:uiPriority="9" w:qFormat="1"/>
-    <w:lsdException w:name="heading 3" w:uiPriority="9" w:qFormat="1"/>
-    <w:lsdException w:name="heading 4" w:uiPriority="9" w:qFormat="1"/>
-    <w:lsdException w:name="heading 5" w:uiPriority="9" w:qFormat="1"/>
-    <w:lsdException w:name="heading 6" w:uiPriority="9" w:qFormat="1"/>
-    <w:lsdException w:name="heading 7" w:uiPriority="9" w:qFormat="1"/>
-    <w:lsdException w:name="heading 8" w:uiPriority="9" w:qFormat="1"/>
-    <w:lsdException w:name="heading 9" w:uiPriority="9" w:qFormat="1"/>
-    <w:lsdException w:name="toc 1" w:uiPriority="39"/>
-    <w:lsdException w:name="toc 2" w:uiPriority="39"/>
-    <w:lsdException w:name="toc 3" w:uiPriority="39"/>
-    <w:lsdException w:name="toc 4" w:uiPriority="39"/>
-    <w:lsdException w:name="toc 5" w:uiPriority="39"/>
-    <w:lsdException w:name="toc 6" w:uiPriority="39"/>
-    <w:lsdException w:name="toc 7" w:uiPriority="39"/>
-    <w:lsdException w:name="toc 8" w:uiPriority="39"/>
-    <w:lsdException w:name="toc 9" w:uiPriority="39"/>
-    <w:lsdException w:name="caption" w:uiPriority="35" w:qFormat="1"/>
-    <w:lsdException w:name="Title" w:semiHidden="0" w:uiPriority="10" w:unhideWhenUsed="0" w:qFormat="1"/>
-    <w:lsdException w:name="Default Paragraph Font" w:uiPriority="1"/>
-    <w:lsdException w:name="Subtitle" w:semiHidden="0" w:uiPriority="11" w:unhideWhenUsed="0" w:qFormat="1"/>
-    <w:lsdException w:name="Strong" w:semiHidden="0" w:uiPriority="22" w:unhideWhenUsed="0" w:qFormat="1"/>
-    <w:lsdException w:name="Emphasis" w:semiHidden="0" w:uiPriority="20" w:unhideWhenUsed="0" w:qFormat="1"/>
-    <w:lsdException w:name="Table Grid" w:semiHidden="0" w:uiPriority="59" w:unhideWhenUsed="0"/>
-    <w:lsdException w:name="Placeholder Text" w:unhideWhenUsed="0"/>
-    <w:lsdException w:name="No Spacing" w:semiHidden="0" w:uiPriority="1" w:unhideWhenUsed="0" w:qFormat="1"/>
-    <w:lsdException w:name="Light Shading" w:semiHidden="0" w:uiPriority="60" w:unhideWhenUsed="0"/>
-    <w:lsdException w:name="Light List" w:semiHidden="0" w:uiPriority="61" w:unhideWhenUsed="0"/>
-    <w:lsdException w:name="Light Grid" w:semiHidden="0" w:uiPriority="62" w:unhideWhenUsed="0"/>
-    <w:lsdException w:name="Medium Shading 1" w:semiHidden="0" w:uiPriority="63" w:unhideWhenUsed="0"/>
-    <w:lsdException w:name="Medium Shading 2" w:semiHidden="0" w:uiPriority="64" w:unhideWhenUsed="0"/>
-    <w:lsdException w:name="Medium List 1" w:semiHidden="0" w:uiPriority="65" w:unhideWhenUsed="0"/>
-    <w:lsdException w:name="Medium List 2" w:semiHidden="0" w:uiPriority="66" w:unhideWhenUsed="0"/>
-    <w:lsdException w:name="Medium Grid 1" w:semiHidden="0" w:uiPriority="67" w:unhideWhenUsed="0"/>
-    <w:lsdException w:name="Medium Grid 2" w:semiHidden="0" w:uiPriority="68" w:unhideWhenUsed="0"/>
-    <w:lsdException w:name="Medium Grid 3" w:semiHidden="0" w:uiPriority="69" w:unhideWhenUsed="0"/>
-    <w:lsdException w:name="Dark List" w:semiHidden="0" w:uiPriority="70" w:unhideWhenUsed="0"/>
-    <w:lsdException w:name="Colorful Shading" w:semiHidden="0" w:uiPriority="71" w:unhideWhenUsed="0"/>
-    <w:lsdException w:name="Colorful List" w:semiHidden="0" w:uiPriority="72" w:unhideWhenUsed="0"/>
-    <w:lsdException w:name="Colorful Grid" w:semiHidden="0" w:uiPriority="73" w:unhideWhenUsed="0"/>
-    <w:lsdException w:name="Light Shading Accent 1" w:semiHidden="0" w:uiPriority="60" w:unhideWhenUsed="0"/>
-    <w:lsdException w:name="Light List Accent 1" w:semiHidden="0" w:uiPriority="61" w:unhideWhenUsed="0"/>
-    <w:lsdException w:name="Light Grid Accent 1" w:semiHidden="0" w:uiPriority="62" w:unhideWhenUsed="0"/>
-    <w:lsdException w:name="Medium Shading 1 Accent 1" w:semiHidden="0" w:uiPriority="63" w:unhideWhenUsed="0"/>
-    <w:lsdException w:name="Medium Shading 2 Accent 1" w:semiHidden="0" w:uiPriority="64" w:unhideWhenUsed="0"/>
-    <w:lsdException w:name="Medium List 1 Accent 1" w:semiHidden="0" w:uiPriority="65" w:unhideWhenUsed="0"/>
-    <w:lsdException w:name="Revision" w:unhideWhenUsed="0"/>
-    <w:lsdException w:name="List Paragraph" w:semiHidden="0" w:uiPriority="34" w:unhideWhenUsed="0" w:qFormat="1"/>
-    <w:lsdException w:name="Quote" w:semiHidden="0" w:uiPriority="29" w:unhideWhenUsed="0" w:qFormat="1"/>
-    <w:lsdException w:name="Intense Quote" w:semiHidden="0" w:uiPriority="30" w:unhideWhenUsed="0" w:qFormat="1"/>
-    <w:lsdException w:name="Medium List 2 Accent 1" w:semiHidden="0" w:uiPriority="66" w:unhideWhenUsed="0"/>
-    <w:lsdException w:name="Medium Grid 1 Accent 1" w:semiHidden="0" w:uiPriority="67" w:unhideWhenUsed="0"/>
-    <w:lsdException w:name="Medium Grid 2 Accent 1" w:semiHidden="0" w:uiPriority="68" w:unhideWhenUsed="0"/>
-    <w:lsdException w:name="Medium Grid 3 Accent 1" w:semiHidden="0" w:uiPriority="69" w:unhideWhenUsed="0"/>
-    <w:lsdException w:name="Dark List Accent 1" w:semiHidden="0" w:uiPriority="70" w:unhideWhenUsed="0"/>
-    <w:lsdException w:name="Colorful Shading Accent 1" w:semiHidden="0" w:uiPriority="71" w:unhideWhenUsed="0"/>
-    <w:lsdException w:name="Colorful List Accent 1" w:semiHidden="0" w:uiPriority="72" w:unhideWhenUsed="0"/>
-    <w:lsdException w:name="Colorful Grid Accent 1" w:semiHidden="0" w:uiPriority="73" w:unhideWhenUsed="0"/>
-    <w:lsdException w:name="Light Shading Accent 2" w:semiHidden="0" w:uiPriority="60" w:unhideWhenUsed="0"/>
-    <w:lsdException w:name="Light List Accent 2" w:semiHidden="0" w:uiPriority="61" w:unhideWhenUsed="0"/>
-    <w:lsdException w:name="Light Grid Accent 2" w:semiHidden="0" w:uiPriority="62" w:unhideWhenUsed="0"/>
-    <w:lsdException w:name="Medium Shading 1 Accent 2" w:semiHidden="0" w:uiPriority="63" w:unhideWhenUsed="0"/>
-    <w:lsdException w:name="Medium Shading 2 Accent 2" w:semiHidden="0" w:uiPriority="64" w:unhideWhenUsed="0"/>
-    <w:lsdException w:name="Medium List 1 Accent 2" w:semiHidden="0" w:uiPriority="65" w:unhideWhenUsed="0"/>
-    <w:lsdException w:name="Medium List 2 Accent 2" w:semiHidden="0" w:uiPriority="66" w:unhideWhenUsed="0"/>
-    <w:lsdException w:name="Medium Grid 1 Accent 2" w:semiHidden="0" w:uiPriority="67" w:unhideWhenUsed="0"/>
-    <w:lsdException w:name="Medium Grid 2 Accent 2" w:semiHidden="0" w:uiPriority="68" w:unhideWhenUsed="0"/>
-    <w:lsdException w:name="Medium Grid 3 Accent 2" w:semiHidden="0" w:uiPriority="69" w:unhideWhenUsed="0"/>
-    <w:lsdException w:name="Dark List Accent 2" w:semiHidden="0" w:uiPriority="70" w:unhideWhenUsed="0"/>
-    <w:lsdException w:name="Colorful Shading Accent 2" w:semiHidden="0" w:uiPriority="71" w:unhideWhenUsed="0"/>
-    <w:lsdException w:name="Colorful List Accent 2" w:semiHidden="0" w:uiPriority="72" w:unhideWhenUsed="0"/>
-    <w:lsdException w:name="Colorful Grid Accent 2" w:semiHidden="0" w:uiPriority="73" w:unhideWhenUsed="0"/>
-    <w:lsdException w:name="Light Shading Accent 3" w:semiHidden="0" w:uiPriority="60" w:unhideWhenUsed="0"/>
-    <w:lsdException w:name="Light List Accent 3" w:semiHidden="0" w:uiPriority="61" w:unhideWhenUsed="0"/>
-    <w:lsdException w:name="Light Grid Accent 3" w:semiHidden="0" w:uiPriority="62" w:unhideWhenUsed="0"/>
-    <w:lsdException w:name="Medium Shading 1 Accent 3" w:semiHidden="0" w:uiPriority="63" w:unhideWhenUsed="0"/>
-    <w:lsdException w:name="Medium Shading 2 Accent 3" w:semiHidden="0" w:uiPriority="64" w:unhideWhenUsed="0"/>
-    <w:lsdException w:name="Medium List 1 Accent 3" w:semiHidden="0" w:uiPriority="65" w:unhideWhenUsed="0"/>
-    <w:lsdException w:name="Medium List 2 Accent 3" w:semiHidden="0" w:uiPriority="66" w:unhideWhenUsed="0"/>
-    <w:lsdException w:name="Medium Grid 1 Accent 3" w:semiHidden="0" w:uiPriority="67" w:unhideWhenUsed="0"/>
-    <w:lsdException w:name="Medium Grid 2 Accent 3" w:semiHidden="0" w:uiPriority="68" w:unhideWhenUsed="0"/>
-    <w:lsdException w:name="Medium Grid 3 Accent 3" w:semiHidden="0" w:uiPriority="69" w:unhideWhenUsed="0"/>
-    <w:lsdException w:name="Dark List Accent 3" w:semiHidden="0" w:uiPriority="70" w:unhideWhenUsed="0"/>
-    <w:lsdException w:name="Colorful Shading Accent 3" w:semiHidden="0" w:uiPriority="71" w:unhideWhenUsed="0"/>
-    <w:lsdException w:name="Colorful List Accent 3" w:semiHidden="0" w:uiPriority="72" w:unhideWhenUsed="0"/>
-    <w:lsdException w:name="Colorful Grid Accent 3" w:semiHidden="0" w:uiPriority="73" w:unhideWhenUsed="0"/>
-    <w:lsdException w:name="Light Shading Accent 4" w:semiHidden="0" w:uiPriority="60" w:unhideWhenUsed="0"/>
-    <w:lsdException w:name="Light List Accent 4" w:semiHidden="0" w:uiPriority="61" w:unhideWhenUsed="0"/>
-    <w:lsdException w:name="Light Grid Accent 4" w:semiHidden="0" w:uiPriority="62" w:unhideWhenUsed="0"/>
-    <w:lsdException w:name="Medium Shading 1 Accent 4" w:semiHidden="0" w:uiPriority="63" w:unhideWhenUsed="0"/>
-    <w:lsdException w:name="Medium Shading 2 Accent 4" w:semiHidden="0" w:uiPriority="64" w:unhideWhenUsed="0"/>
-    <w:lsdException w:name="Medium List 1 Accent 4" w:semiHidden="0" w:uiPriority="65" w:unhideWhenUsed="0"/>
-    <w:lsdException w:name="Medium List 2 Accent 4" w:semiHidden="0" w:uiPriority="66" w:unhideWhenUsed="0"/>
-    <w:lsdException w:name="Medium Grid 1 Accent 4" w:semiHidden="0" w:uiPriority="67" w:unhideWhenUsed="0"/>
-    <w:lsdException w:name="Medium Grid 2 Accent 4" w:semiHidden="0" w:uiPriority="68" w:unhideWhenUsed="0"/>
-    <w:lsdException w:name="Medium Grid 3 Accent 4" w:semiHidden="0" w:uiPriority="69" w:unhideWhenUsed="0"/>
-    <w:lsdException w:name="Dark List Accent 4" w:semiHidden="0" w:uiPriority="70" w:unhideWhenUsed="0"/>
-    <w:lsdException w:name="Colorful Shading Accent 4" w:semiHidden="0" w:uiPriority="71" w:unhideWhenUsed="0"/>
-    <w:lsdException w:name="Colorful List Accent 4" w:semiHidden="0" w:uiPriority="72" w:unhideWhenUsed="0"/>
-    <w:lsdException w:name="Colorful Grid Accent 4" w:semiHidden="0" w:uiPriority="73" w:unhideWhenUsed="0"/>
-    <w:lsdException w:name="Light Shading Accent 5" w:semiHidden="0" w:uiPriority="60" w:unhideWhenUsed="0"/>
-    <w:lsdException w:name="Light List Accent 5" w:semiHidden="0" w:uiPriority="61" w:unhideWhenUsed="0"/>
-    <w:lsdException w:name="Light Grid Accent 5" w:semiHidden="0" w:uiPriority="62" w:unhideWhenUsed="0"/>
-    <w:lsdException w:name="Medium Shading 1 Accent 5" w:semiHidden="0" w:uiPriority="63" w:unhideWhenUsed="0"/>
-    <w:lsdException w:name="Medium Shading 2 Accent 5" w:semiHidden="0" w:uiPriority="64" w:unhideWhenUsed="0"/>
-    <w:lsdException w:name="Medium List 1 Accent 5" w:semiHidden="0" w:uiPriority="65" w:unhideWhenUsed="0"/>
-    <w:lsdException w:name="Medium List 2 Accent 5" w:semiHidden="0" w:uiPriority="66" w:unhideWhenUsed="0"/>
-    <w:lsdException w:name="Medium Grid 1 Accent 5" w:semiHidden="0" w:uiPriority="67" w:unhideWhenUsed="0"/>
-    <w:lsdException w:name="Medium Grid 2 Accent 5" w:semiHidden="0" w:uiPriority="68" w:unhideWhenUsed="0"/>
-    <w:lsdException w:name="Medium Grid 3 Accent 5" w:semiHidden="0" w:uiPriority="69" w:unhideWhenUsed="0"/>
-    <w:lsdException w:name="Dark List Accent 5" w:semiHidden="0" w:uiPriority="70" w:unhideWhenUsed="0"/>
-    <w:lsdException w:name="Colorful Shading Accent 5" w:semiHidden="0" w:uiPriority="71" w:unhideWhenUsed="0"/>
-    <w:lsdException w:name="Colorful List Accent 5" w:semiHidden="0" w:uiPriority="72" w:unhideWhenUsed="0"/>
-    <w:lsdException w:name="Colorful Grid Accent 5" w:semiHidden="0" w:uiPriority="73" w:unhideWhenUsed="0"/>
-    <w:lsdException w:name="Light Shading Accent 6" w:semiHidden="0" w:uiPriority="60" w:unhideWhenUsed="0"/>
-    <w:lsdException w:name="Light List Accent 6" w:semiHidden="0" w:uiPriority="61" w:unhideWhenUsed="0"/>
-    <w:lsdException w:name="Light Grid Accent 6" w:semiHidden="0" w:uiPriority="62" w:unhideWhenUsed="0"/>
-    <w:lsdException w:name="Medium Shading 1 Accent 6" w:semiHidden="0" w:uiPriority="63" w:unhideWhenUsed="0"/>
-    <w:lsdException w:name="Medium Shading 2 Accent 6" w:semiHidden="0" w:uiPriority="64" w:unhideWhenUsed="0"/>
-    <w:lsdException w:name="Medium List 1 Accent 6" w:semiHidden="0" w:uiPriority="65" w:unhideWhenUsed="0"/>
-    <w:lsdException w:name="Medium List 2 Accent 6" w:semiHidden="0" w:uiPriority="66" w:unhideWhenUsed="0"/>
-    <w:lsdException w:name="Medium Grid 1 Accent 6" w:semiHidden="0" w:uiPriority="67" w:unhideWhenUsed="0"/>
-    <w:lsdException w:name="Medium Grid 2 Accent 6" w:semiHidden="0" w:uiPriority="68" w:unhideWhenUsed="0"/>
-    <w:lsdException w:name="Medium Grid 3 Accent 6" w:semiHidden="0" w:uiPriority="69" w:unhideWhenUsed="0"/>
-    <w:lsdException w:name="Dark List Accent 6" w:semiHidden="0" w:uiPriority="70" w:unhideWhenUsed="0"/>
-    <w:lsdException w:name="Colorful Shading Accent 6" w:semiHidden="0" w:uiPriority="71" w:unhideWhenUsed="0"/>
-    <w:lsdException w:name="Colorful List Accent 6" w:semiHidden="0" w:uiPriority="72" w:unhideWhenUsed="0"/>
-    <w:lsdException w:name="Colorful Grid Accent 6" w:semiHidden="0" w:uiPriority="73" w:unhideWhenUsed="0"/>
-    <w:lsdException w:name="Subtle Emphasis" w:semiHidden="0" w:uiPriority="19" w:unhideWhenUsed="0" w:qFormat="1"/>
-    <w:lsdException w:name="Intense Emphasis" w:semiHidden="0" w:uiPriority="21" w:unhideWhenUsed="0" w:qFormat="1"/>
-    <w:lsdException w:name="Subtle Reference" w:semiHidden="0" w:uiPriority="31" w:unhideWhenUsed="0" w:qFormat="1"/>
-    <w:lsdException w:name="Intense Reference" w:semiHidden="0" w:uiPriority="32" w:unhideWhenUsed="0" w:qFormat="1"/>
-    <w:lsdException w:name="Book Title" w:semiHidden="0" w:uiPriority="33" w:unhideWhenUsed="0" w:qFormat="1"/>
-    <w:lsdException w:name="Bibliography" w:uiPriority="37"/>
-    <w:lsdException w:name="TOC Heading" w:uiPriority="39" w:qFormat="1"/>
-  </w:latentStyles>
-  <w:style w:type="paragraph" w:default="1" w:styleId="Normal">
-    <w:name w:val="Normal"/>
-    <w:qFormat/>
-  </w:style>
-  <w:style w:type="paragraph" w:styleId="Heading1">
-    <w:name w:val="heading 1"/>
-    <w:basedOn w:val="Normal"/>
-    <w:next w:val="Normal"/>
-    <w:link w:val="Heading1Char"/>
-    <w:uiPriority w:val="9"/>
-    <w:qFormat/>
-    <w:rsid w:val="00A23AE5"/>
-    <w:pPr>
-      <w:keepNext/>
-      <w:keepLines/>
-      <w:spacing w:before="480"/>
-      <w:outlineLvl w:val="0"/>
-    </w:pPr>
-    <w:rPr>
-      <w:rFonts w:asciiTheme="majorHAnsi" w:eastAsiaTheme="majorEastAsia" w:hAnsiTheme="majorHAnsi" w:cstheme="majorBidi"/>
-      <w:b/>
-      <w:bCs/>
-      <w:color w:val="345A8A" w:themeColor="accent1" w:themeShade="B5"/>
-      <w:sz w:val="32"/>
-      <w:szCs w:val="32"/>
-    </w:rPr>
-  </w:style>
-  <w:style w:type="paragraph" w:styleId="Heading2">
-    <w:name w:val="heading 2"/>
-    <w:basedOn w:val="Normal"/>
-    <w:next w:val="Normal"/>
-    <w:link w:val="Heading2Char"/>
-    <w:uiPriority w:val="9"/>
-    <w:unhideWhenUsed/>
-    <w:qFormat/>
-    <w:rsid w:val="00A23AE5"/>
-    <w:pPr>
-      <w:keepNext/>
-      <w:keepLines/>
-      <w:spacing w:before="200"/>
-      <w:outlineLvl w:val="1"/>
-    </w:pPr>
-    <w:rPr>
-      <w:rFonts w:asciiTheme="majorHAnsi" w:eastAsiaTheme="majorEastAsia" w:hAnsiTheme="majorHAnsi" w:cstheme="majorBidi"/>
-      <w:b/>
-      <w:bCs/>
-      <w:color w:val="4F81BD" w:themeColor="accent1"/>
-      <w:sz w:val="26"/>
-      <w:szCs w:val="26"/>
-    </w:rPr>
-  </w:style>
-  <w:style w:type="paragraph" w:styleId="Heading3">
-    <w:name w:val="heading 3"/>
-    <w:basedOn w:val="Normal"/>
-    <w:next w:val="Normal"/>
-    <w:link w:val="Heading3Char"/>
-    <w:uiPriority w:val="9"/>
-    <w:unhideWhenUsed/>
-    <w:qFormat/>
-    <w:rsid w:val="00A23AE5"/>
-    <w:pPr>
-      <w:keepNext/>
-      <w:keepLines/>
-      <w:spacing w:before="200"/>
-      <w:outlineLvl w:val="2"/>
-    </w:pPr>
-    <w:rPr>
-      <w:rFonts w:asciiTheme="majorHAnsi" w:eastAsiaTheme="majorEastAsia" w:hAnsiTheme="majorHAnsi" w:cstheme="majorBidi"/>
-      <w:b/>
-      <w:bCs/>
-      <w:color w:val="4F81BD" w:themeColor="accent1"/>
-    </w:rPr>
-  </w:style>
-  <w:style w:type="character" w:default="1" w:styleId="DefaultParagraphFont">
-    <w:name w:val="Default Paragraph Font"/>
-    <w:uiPriority w:val="1"/>
-    <w:semiHidden/>
-    <w:unhideWhenUsed/>
-  </w:style>
-  <w:style w:type="table" w:default="1" w:styleId="TableNormal">
-    <w:name w:val="Normal Table"/>
-    <w:uiPriority w:val="99"/>
-    <w:semiHidden/>
-    <w:unhideWhenUsed/>
-    <w:tblPr>
-      <w:tblInd w:w="0" w:type="dxa"/>
-      <w:tblCellMar>
-        <w:top w:w="0" w:type="dxa"/>
-        <w:left w:w="108" w:type="dxa"/>
-        <w:bottom w:w="0" w:type="dxa"/>
-        <w:right w:w="108" w:type="dxa"/>
-      </w:tblCellMar>
-    </w:tblPr>
-  </w:style>
-  <w:style w:type="numbering" w:default="1" w:styleId="NoList">
-    <w:name w:val="No List"/>
-    <w:uiPriority w:val="99"/>
-    <w:semiHidden/>
-    <w:unhideWhenUsed/>
-  </w:style>
-  <w:style w:type="character" w:customStyle="1" w:styleId="Heading1Char">
-    <w:name w:val="Heading 1 Char"/>
-    <w:basedOn w:val="DefaultParagraphFont"/>
-    <w:link w:val="Heading1"/>
-    <w:uiPriority w:val="9"/>
-    <w:rsid w:val="00A23AE5"/>
-    <w:rPr>
-      <w:rFonts w:asciiTheme="majorHAnsi" w:eastAsiaTheme="majorEastAsia" w:hAnsiTheme="majorHAnsi" w:cstheme="majorBidi"/>
-      <w:b/>
-      <w:bCs/>
-      <w:color w:val="345A8A" w:themeColor="accent1" w:themeShade="B5"/>
-      <w:sz w:val="32"/>
-      <w:szCs w:val="32"/>
-    </w:rPr>
-  </w:style>
-  <w:style w:type="character" w:customStyle="1" w:styleId="Heading2Char">
-    <w:name w:val="Heading 2 Char"/>
-    <w:basedOn w:val="DefaultParagraphFont"/>
-    <w:link w:val="Heading2"/>
-    <w:uiPriority w:val="9"/>
-    <w:rsid w:val="00A23AE5"/>
-    <w:rPr>
-      <w:rFonts w:asciiTheme="majorHAnsi" w:eastAsiaTheme="majorEastAsia" w:hAnsiTheme="majorHAnsi" w:cstheme="majorBidi"/>
-      <w:b/>
-      <w:bCs/>
-      <w:color w:val="4F81BD" w:themeColor="accent1"/>
-      <w:sz w:val="26"/>
-      <w:szCs w:val="26"/>
-    </w:rPr>
-  </w:style>
-  <w:style w:type="character" w:customStyle="1" w:styleId="Heading3Char">
-    <w:name w:val="Heading 3 Char"/>
-    <w:basedOn w:val="DefaultParagraphFont"/>
-    <w:link w:val="Heading3"/>
-    <w:uiPriority w:val="9"/>
-    <w:rsid w:val="00A23AE5"/>
-    <w:rPr>
-      <w:rFonts w:asciiTheme="majorHAnsi" w:eastAsiaTheme="majorEastAsia" w:hAnsiTheme="majorHAnsi" w:cstheme="majorBidi"/>
-      <w:b/>
-      <w:bCs/>
-      <w:color w:val="4F81BD" w:themeColor="accent1"/>
-    </w:rPr>
-  </w:style>
-  <w:style w:type="table" w:styleId="TableGrid">
-    <w:name w:val="Table Grid"/>
-    <w:basedOn w:val="TableNormal"/>
-    <w:uiPriority w:val="59"/>
-    <w:rsid w:val="00934DB5"/>
-    <w:tblPr>
-      <w:tblInd w:w="0" w:type="dxa"/>
-      <w:tblBorders>
-        <w:top w:val="single" w:sz="4" w:space="0" w:color="auto"/>
-        <w:left w:val="single" w:sz="4" w:space="0" w:color="auto"/>
-        <w:bottom w:val="single" w:sz="4" w:space="0" w:color="auto"/>
-        <w:right w:val="single" w:sz="4" w:space="0" w:color="auto"/>
-        <w:insideH w:val="single" w:sz="4" w:space="0" w:color="auto"/>
-        <w:insideV w:val="single" w:sz="4" w:space="0" w:color="auto"/>
-      </w:tblBorders>
-      <w:tblCellMar>
-        <w:top w:w="0" w:type="dxa"/>
-        <w:left w:w="108" w:type="dxa"/>
-        <w:bottom w:w="0" w:type="dxa"/>
-        <w:right w:w="108" w:type="dxa"/>
-      </w:tblCellMar>
-    </w:tblPr>
-  </w:style>
-  <w:style w:type="character" w:styleId="Hyperlink">
-    <w:name w:val="Hyperlink"/>
-    <w:basedOn w:val="DefaultParagraphFont"/>
-    <w:uiPriority w:val="99"/>
-    <w:unhideWhenUsed/>
-    <w:rsid w:val="00AC279B"/>
-    <w:rPr>
-      <w:color w:val="0000FF" w:themeColor="hyperlink"/>
-      <w:u w:val="single"/>
-    </w:rPr>
-  </w:style>
-  <w:style w:type="paragraph" w:styleId="TOCHeading">
-    <w:name w:val="TOC Heading"/>
-    <w:basedOn w:val="Heading1"/>
-    <w:next w:val="Normal"/>
-    <w:uiPriority w:val="39"/>
-    <w:unhideWhenUsed/>
-    <w:qFormat/>
-    <w:rsid w:val="00AC279B"/>
-    <w:pPr>
-      <w:spacing w:line="276" w:lineRule="auto"/>
-      <w:outlineLvl w:val="9"/>
-    </w:pPr>
-    <w:rPr>
-      <w:color w:val="365F91" w:themeColor="accent1" w:themeShade="BF"/>
-      <w:sz w:val="28"/>
-      <w:szCs w:val="28"/>
-    </w:rPr>
-  </w:style>
-  <w:style w:type="paragraph" w:styleId="TOC1">
-    <w:name w:val="toc 1"/>
-    <w:basedOn w:val="Normal"/>
-    <w:next w:val="Normal"/>
-    <w:autoRedefine/>
-    <w:uiPriority w:val="39"/>
-    <w:unhideWhenUsed/>
-    <w:rsid w:val="00AC279B"/>
-    <w:pPr>
-      <w:spacing w:before="120"/>
-    </w:pPr>
-    <w:rPr>
-      <w:b/>
-      <w:caps/>
-      <w:sz w:val="22"/>
-      <w:szCs w:val="22"/>
-    </w:rPr>
-  </w:style>
-  <w:style w:type="paragraph" w:styleId="TOC2">
-    <w:name w:val="toc 2"/>
-    <w:basedOn w:val="Normal"/>
-    <w:next w:val="Normal"/>
-    <w:autoRedefine/>
-    <w:uiPriority w:val="39"/>
-    <w:unhideWhenUsed/>
-    <w:rsid w:val="00AC279B"/>
-    <w:pPr>
-      <w:ind w:left="240"/>
-    </w:pPr>
-    <w:rPr>
-      <w:smallCaps/>
-      <w:sz w:val="22"/>
-      <w:szCs w:val="22"/>
-    </w:rPr>
-  </w:style>
-  <w:style w:type="paragraph" w:styleId="TOC3">
-    <w:name w:val="toc 3"/>
-    <w:basedOn w:val="Normal"/>
-    <w:next w:val="Normal"/>
-    <w:autoRedefine/>
-    <w:uiPriority w:val="39"/>
-    <w:unhideWhenUsed/>
-    <w:rsid w:val="00AC279B"/>
-    <w:pPr>
-      <w:ind w:left="480"/>
-    </w:pPr>
-    <w:rPr>
-      <w:i/>
-      <w:sz w:val="22"/>
-      <w:szCs w:val="22"/>
-    </w:rPr>
-  </w:style>
-  <w:style w:type="paragraph" w:styleId="BalloonText">
-    <w:name w:val="Balloon Text"/>
-    <w:basedOn w:val="Normal"/>
-    <w:link w:val="BalloonTextChar"/>
-    <w:uiPriority w:val="99"/>
-    <w:semiHidden/>
-    <w:unhideWhenUsed/>
-    <w:rsid w:val="00AC279B"/>
-    <w:rPr>
-      <w:rFonts w:ascii="Lucida Grande" w:hAnsi="Lucida Grande"/>
-      <w:sz w:val="18"/>
-      <w:szCs w:val="18"/>
-    </w:rPr>
-  </w:style>
-  <w:style w:type="character" w:customStyle="1" w:styleId="BalloonTextChar">
-    <w:name w:val="Balloon Text Char"/>
-    <w:basedOn w:val="DefaultParagraphFont"/>
-    <w:link w:val="BalloonText"/>
-    <w:uiPriority w:val="99"/>
-    <w:semiHidden/>
-    <w:rsid w:val="00AC279B"/>
-    <w:rPr>
-      <w:rFonts w:ascii="Lucida Grande" w:hAnsi="Lucida Grande"/>
-      <w:sz w:val="18"/>
-      <w:szCs w:val="18"/>
-    </w:rPr>
-  </w:style>
-  <w:style w:type="paragraph" w:styleId="TOC4">
-    <w:name w:val="toc 4"/>
-    <w:basedOn w:val="Normal"/>
-    <w:next w:val="Normal"/>
-    <w:autoRedefine/>
-    <w:uiPriority w:val="39"/>
-    <w:semiHidden/>
-    <w:unhideWhenUsed/>
-    <w:rsid w:val="00AC279B"/>
-    <w:pPr>
-      <w:ind w:left="720"/>
-    </w:pPr>
-    <w:rPr>
-      <w:sz w:val="18"/>
-      <w:szCs w:val="18"/>
-    </w:rPr>
-  </w:style>
-  <w:style w:type="paragraph" w:styleId="TOC5">
-    <w:name w:val="toc 5"/>
-    <w:basedOn w:val="Normal"/>
-    <w:next w:val="Normal"/>
-    <w:autoRedefine/>
-    <w:uiPriority w:val="39"/>
-    <w:semiHidden/>
-    <w:unhideWhenUsed/>
-    <w:rsid w:val="00AC279B"/>
-    <w:pPr>
-      <w:ind w:left="960"/>
-    </w:pPr>
-    <w:rPr>
-      <w:sz w:val="18"/>
-      <w:szCs w:val="18"/>
-    </w:rPr>
-  </w:style>
-  <w:style w:type="paragraph" w:styleId="TOC6">
-    <w:name w:val="toc 6"/>
-    <w:basedOn w:val="Normal"/>
-    <w:next w:val="Normal"/>
-    <w:autoRedefine/>
-    <w:uiPriority w:val="39"/>
-    <w:semiHidden/>
-    <w:unhideWhenUsed/>
-    <w:rsid w:val="00AC279B"/>
-    <w:pPr>
-      <w:ind w:left="1200"/>
-    </w:pPr>
-    <w:rPr>
-      <w:sz w:val="18"/>
-      <w:szCs w:val="18"/>
-    </w:rPr>
-  </w:style>
-  <w:style w:type="paragraph" w:styleId="TOC7">
-    <w:name w:val="toc 7"/>
-    <w:basedOn w:val="Normal"/>
-    <w:next w:val="Normal"/>
-    <w:autoRedefine/>
-    <w:uiPriority w:val="39"/>
-    <w:semiHidden/>
-    <w:unhideWhenUsed/>
-    <w:rsid w:val="00AC279B"/>
-    <w:pPr>
-      <w:ind w:left="1440"/>
-    </w:pPr>
-    <w:rPr>
-      <w:sz w:val="18"/>
-      <w:szCs w:val="18"/>
-    </w:rPr>
-  </w:style>
-  <w:style w:type="paragraph" w:styleId="TOC8">
-    <w:name w:val="toc 8"/>
-    <w:basedOn w:val="Normal"/>
-    <w:next w:val="Normal"/>
-    <w:autoRedefine/>
-    <w:uiPriority w:val="39"/>
-    <w:semiHidden/>
-    <w:unhideWhenUsed/>
-    <w:rsid w:val="00AC279B"/>
-    <w:pPr>
-      <w:ind w:left="1680"/>
-    </w:pPr>
-    <w:rPr>
-      <w:sz w:val="18"/>
-      <w:szCs w:val="18"/>
-    </w:rPr>
-  </w:style>
-  <w:style w:type="paragraph" w:styleId="TOC9">
-    <w:name w:val="toc 9"/>
-    <w:basedOn w:val="Normal"/>
-    <w:next w:val="Normal"/>
-    <w:autoRedefine/>
-    <w:uiPriority w:val="39"/>
-    <w:semiHidden/>
-    <w:unhideWhenUsed/>
-    <w:rsid w:val="00AC279B"/>
-    <w:pPr>
-      <w:ind w:left="1920"/>
-    </w:pPr>
-    <w:rPr>
-      <w:sz w:val="18"/>
-      <w:szCs w:val="18"/>
-    </w:rPr>
-  </w:style>
-  <w:style w:type="paragraph" w:styleId="Header">
-    <w:name w:val="header"/>
-    <w:basedOn w:val="Normal"/>
-    <w:link w:val="HeaderChar"/>
-    <w:uiPriority w:val="99"/>
-    <w:unhideWhenUsed/>
-    <w:rsid w:val="00AC279B"/>
-    <w:pPr>
-      <w:tabs>
-        <w:tab w:val="center" w:pos="4320"/>
-        <w:tab w:val="right" w:pos="8640"/>
-      </w:tabs>
-    </w:pPr>
-  </w:style>
-  <w:style w:type="character" w:customStyle="1" w:styleId="HeaderChar">
-    <w:name w:val="Header Char"/>
-    <w:basedOn w:val="DefaultParagraphFont"/>
-    <w:link w:val="Header"/>
-    <w:uiPriority w:val="99"/>
-    <w:rsid w:val="00AC279B"/>
-  </w:style>
-  <w:style w:type="paragraph" w:styleId="Footer">
-    <w:name w:val="footer"/>
-    <w:basedOn w:val="Normal"/>
-    <w:link w:val="FooterChar"/>
-    <w:uiPriority w:val="99"/>
-    <w:unhideWhenUsed/>
-    <w:rsid w:val="00AC279B"/>
-    <w:pPr>
-      <w:tabs>
-        <w:tab w:val="center" w:pos="4320"/>
-        <w:tab w:val="right" w:pos="8640"/>
-      </w:tabs>
-    </w:pPr>
-  </w:style>
-  <w:style w:type="character" w:customStyle="1" w:styleId="FooterChar">
-    <w:name w:val="Footer Char"/>
-    <w:basedOn w:val="DefaultParagraphFont"/>
-    <w:link w:val="Footer"/>
-    <w:uiPriority w:val="99"/>
-    <w:rsid w:val="00AC279B"/>
-  </w:style>
-  <w:style w:type="character" w:styleId="PageNumber">
-    <w:name w:val="page number"/>
+  <w:style w:type="character" w:styleId="CommentReference">
+    <w:name w:val="annotation reference"/>
     <w:basedOn w:val="DefaultParagraphFont"/>
     <w:uiPriority w:val="99"/>
     <w:semiHidden/>
     <w:unhideWhenUsed/>
-    <w:rsid w:val="00AC279B"/>
+    <w:rsid w:val="00DA1F9F"/>
+    <w:rPr>
+      <w:sz w:val="16"/>
+      <w:szCs w:val="16"/>
+    </w:rPr>
   </w:style>
 </w:styles>
 </file>
@@ -3831,7 +3681,7 @@
 </file>
 
 <file path=customXml/itemProps1.xml><?xml version="1.0" encoding="utf-8"?>
-<ds:datastoreItem xmlns:ds="http://schemas.openxmlformats.org/officeDocument/2006/customXml" ds:itemID="{E8CD5774-4666-864F-8775-3D6211CA5DF0}">
+<ds:datastoreItem xmlns:ds="http://schemas.openxmlformats.org/officeDocument/2006/customXml" ds:itemID="{F3EC7C02-354A-4D02-B55E-033161C5628B}">
   <ds:schemaRefs>
     <ds:schemaRef ds:uri="http://schemas.openxmlformats.org/officeDocument/2006/bibliography"/>
   </ds:schemaRefs>

</xml_diff>

<commit_message>
Rev.2 to the Project Plan
Adding Daman back to the Title page; not sure how this was removed in
prior revision.
</commit_message>
<xml_diff>
--- a/Documentation/Shuttle_Project_Plan.docx
+++ b/Documentation/Shuttle_Project_Plan.docx
@@ -78,6 +78,33 @@
         </w:rPr>
         <w:t>Kyle Nickel</w:t>
       </w:r>
+    </w:p>
+    <w:p>
+      <w:pPr>
+        <w:jc w:val="center"/>
+        <w:rPr>
+          <w:sz w:val="32"/>
+          <w:szCs w:val="32"/>
+        </w:rPr>
+      </w:pPr>
+    </w:p>
+    <w:p>
+      <w:pPr>
+        <w:jc w:val="center"/>
+        <w:rPr>
+          <w:sz w:val="32"/>
+          <w:szCs w:val="32"/>
+        </w:rPr>
+      </w:pPr>
+      <w:r>
+        <w:rPr>
+          <w:sz w:val="32"/>
+          <w:szCs w:val="32"/>
+        </w:rPr>
+        <w:t>Daman Camara</w:t>
+      </w:r>
+      <w:bookmarkStart w:id="0" w:name="_GoBack"/>
+      <w:bookmarkEnd w:id="0"/>
     </w:p>
     <w:p>
       <w:pPr>
@@ -1450,32 +1477,32 @@
       <w:pPr>
         <w:pStyle w:val="Heading1"/>
       </w:pPr>
-      <w:bookmarkStart w:id="0" w:name="_Toc244854591"/>
+      <w:bookmarkStart w:id="1" w:name="_Toc244854591"/>
       <w:r>
         <w:lastRenderedPageBreak/>
         <w:t>1 Project Plan</w:t>
       </w:r>
-      <w:bookmarkEnd w:id="0"/>
+      <w:bookmarkEnd w:id="1"/>
     </w:p>
     <w:p>
       <w:pPr>
         <w:pStyle w:val="Heading2"/>
       </w:pPr>
-      <w:bookmarkStart w:id="1" w:name="_Toc244854592"/>
+      <w:bookmarkStart w:id="2" w:name="_Toc244854592"/>
       <w:r>
         <w:t>1.1 Introduction</w:t>
       </w:r>
-      <w:bookmarkEnd w:id="1"/>
+      <w:bookmarkEnd w:id="2"/>
     </w:p>
     <w:p>
       <w:pPr>
         <w:pStyle w:val="Heading3"/>
       </w:pPr>
-      <w:bookmarkStart w:id="2" w:name="_Toc244854593"/>
+      <w:bookmarkStart w:id="3" w:name="_Toc244854593"/>
       <w:r>
         <w:t>1.1.1 Purpose</w:t>
       </w:r>
-      <w:bookmarkEnd w:id="2"/>
+      <w:bookmarkEnd w:id="3"/>
     </w:p>
     <w:p/>
     <w:p>
@@ -1487,11 +1514,11 @@
       <w:pPr>
         <w:pStyle w:val="Heading3"/>
       </w:pPr>
-      <w:bookmarkStart w:id="3" w:name="_Toc244854594"/>
+      <w:bookmarkStart w:id="4" w:name="_Toc244854594"/>
       <w:r>
         <w:t>1.1.2 Scope</w:t>
       </w:r>
-      <w:bookmarkEnd w:id="3"/>
+      <w:bookmarkEnd w:id="4"/>
     </w:p>
     <w:p/>
     <w:p>
@@ -1523,12 +1550,7 @@
     <w:p/>
     <w:p>
       <w:r>
-        <w:t>This document shall outline the components of the Shuttle web server to include the Daemon, Logger, Cacher and RequestH</w:t>
-      </w:r>
-      <w:bookmarkStart w:id="4" w:name="_GoBack"/>
-      <w:bookmarkEnd w:id="4"/>
-      <w:r>
-        <w:t>andler.  The document has been written with language intended for use by system architects, designers and developers.</w:t>
+        <w:t>This document shall outline the components of the Shuttle web server to include the Daemon, Logger, Cacher and RequestHandler.  The document has been written with language intended for use by system architects, designers and developers.</w:t>
       </w:r>
     </w:p>
     <w:p>
@@ -1810,19 +1832,7 @@
     <w:p/>
     <w:p>
       <w:r>
-        <w:t>For testing purposes, the Shuttle project will be using the JUnit test framework. This framework is well documented and widely used for Java unit tests</w:t>
-      </w:r>
-      <w:r>
-        <w:rPr>
-          <w:rStyle w:val="CommentReference"/>
-        </w:rPr>
-        <w:t/>
-      </w:r>
-      <w:r>
-        <w:t>. For validation during application testing, Firefox v25.0 and Internet Explorer v10 will be used. Additional browser versions shall be utilized when appropriate</w:t>
-      </w:r>
-      <w:r>
-        <w:t>.</w:t>
+        <w:t>For testing purposes, the Shuttle project will be using the JUnit test framework. This framework is well documented and widely used for Java unit tests. For validation during application testing, Firefox v25.0 and Internet Explorer v10 will be used. Additional browser versions shall be utilized when appropriate.</w:t>
       </w:r>
     </w:p>
     <w:p>
@@ -2322,16 +2332,7 @@
     <w:p/>
     <w:p>
       <w:r>
-        <w:t>The tests shall be written using the JUnit testing framework. Before committing any work to the production branch, all tests should pass</w:t>
-      </w:r>
-      <w:r>
-        <w:rPr>
-          <w:rStyle w:val="CommentReference"/>
-        </w:rPr>
-        <w:t/>
-      </w:r>
-      <w:r>
-        <w:t xml:space="preserve"> JUnit testing.  Additionally, all tests should meet any specific pass/fail criteria specified in separate documentation.</w:t>
+        <w:t>The tests shall be written using the JUnit testing framework. Before committing any work to the production branch, all tests should pass JUnit testing.  Additionally, all tests should meet any specific pass/fail criteria specified in separate documentation.</w:t>
       </w:r>
     </w:p>
     <w:p>
@@ -2498,7 +2499,7 @@
         <w:rStyle w:val="PageNumber"/>
         <w:noProof/>
       </w:rPr>
-      <w:t>3</w:t>
+      <w:t>4</w:t>
     </w:r>
     <w:r>
       <w:rPr>
@@ -3681,7 +3682,7 @@
 </file>
 
 <file path=customXml/itemProps1.xml><?xml version="1.0" encoding="utf-8"?>
-<ds:datastoreItem xmlns:ds="http://schemas.openxmlformats.org/officeDocument/2006/customXml" ds:itemID="{F3EC7C02-354A-4D02-B55E-033161C5628B}">
+<ds:datastoreItem xmlns:ds="http://schemas.openxmlformats.org/officeDocument/2006/customXml" ds:itemID="{13824015-2940-45DC-A3D8-C547F90CDF8D}">
   <ds:schemaRefs>
     <ds:schemaRef ds:uri="http://schemas.openxmlformats.org/officeDocument/2006/bibliography"/>
   </ds:schemaRefs>

</xml_diff>

<commit_message>
Adding the latest version of the project plan
</commit_message>
<xml_diff>
--- a/Documentation/Shuttle_Project_Plan.docx
+++ b/Documentation/Shuttle_Project_Plan.docx
@@ -101,8 +101,17 @@
           <w:sz w:val="32"/>
           <w:szCs w:val="32"/>
         </w:rPr>
-        <w:t>Matthew Shortall</w:t>
-      </w:r>
+        <w:t xml:space="preserve">Daman </w:t>
+      </w:r>
+      <w:proofErr w:type="spellStart"/>
+      <w:r>
+        <w:rPr>
+          <w:sz w:val="32"/>
+          <w:szCs w:val="32"/>
+        </w:rPr>
+        <w:t>Camara</w:t>
+      </w:r>
+      <w:proofErr w:type="spellEnd"/>
     </w:p>
     <w:p>
       <w:pPr>
@@ -126,8 +135,17 @@
           <w:sz w:val="32"/>
           <w:szCs w:val="32"/>
         </w:rPr>
-        <w:t>Daman Camara</w:t>
-      </w:r>
+        <w:t xml:space="preserve">Matthew </w:t>
+      </w:r>
+      <w:proofErr w:type="spellStart"/>
+      <w:r>
+        <w:rPr>
+          <w:sz w:val="32"/>
+          <w:szCs w:val="32"/>
+        </w:rPr>
+        <w:t>Shortall</w:t>
+      </w:r>
+      <w:proofErr w:type="spellEnd"/>
     </w:p>
     <w:p>
       <w:pPr>
@@ -219,8 +237,17 @@
           <w:sz w:val="32"/>
           <w:szCs w:val="32"/>
         </w:rPr>
-        <w:t>Dr. Duchon</w:t>
-      </w:r>
+        <w:t xml:space="preserve">Dr. </w:t>
+      </w:r>
+      <w:proofErr w:type="spellStart"/>
+      <w:r>
+        <w:rPr>
+          <w:sz w:val="32"/>
+          <w:szCs w:val="32"/>
+        </w:rPr>
+        <w:t>Duchon</w:t>
+      </w:r>
+      <w:proofErr w:type="spellEnd"/>
     </w:p>
     <w:p>
       <w:pPr>
@@ -1477,6 +1504,7 @@
       </w:pPr>
       <w:bookmarkStart w:id="0" w:name="_Toc244854591"/>
       <w:r>
+        <w:lastRenderedPageBreak/>
         <w:t>1 Project Plan</w:t>
       </w:r>
       <w:bookmarkEnd w:id="0"/>
@@ -1520,7 +1548,19 @@
     <w:p/>
     <w:p>
       <w:r>
-        <w:t>Shuttle is not meant to be on the same scale as Apache HTTPD but instead a small basic server. It will provide concurrency for multiple connections and respond to HTTP GET requests with parsing of parameters. It will log all connections and served pages.</w:t>
+        <w:t>Shuttle is not meant to be on the same scale as Apache HTTPD</w:t>
+      </w:r>
+      <w:r>
+        <w:t>,</w:t>
+      </w:r>
+      <w:r>
+        <w:t xml:space="preserve"> but instead a small basic server. It will provide concurrency for multiple connections and respond to HTTP GET reques</w:t>
+      </w:r>
+      <w:r>
+        <w:t>ts with parsing of parameters. Additionally, i</w:t>
+      </w:r>
+      <w:r>
+        <w:t>t will log all connections and served pages.</w:t>
       </w:r>
     </w:p>
     <w:p/>
@@ -1528,16 +1568,49 @@
       <w:r>
         <w:t>Shuttle will also implement a basic caching system to quickly return recently requested pages</w:t>
       </w:r>
+      <w:r>
+        <w:t>.</w:t>
+      </w:r>
+    </w:p>
+    <w:p/>
+    <w:p>
+      <w:r>
+        <w:t xml:space="preserve">This document </w:t>
+      </w:r>
+      <w:bookmarkStart w:id="4" w:name="_GoBack"/>
+      <w:r>
+        <w:t>shall</w:t>
+      </w:r>
+      <w:bookmarkEnd w:id="4"/>
+      <w:r>
+        <w:t xml:space="preserve"> outline the components of the Shuttle web server to include the Daemon, Logger, </w:t>
+      </w:r>
+      <w:proofErr w:type="spellStart"/>
+      <w:r>
+        <w:t>Cacher</w:t>
+      </w:r>
+      <w:proofErr w:type="spellEnd"/>
+      <w:r>
+        <w:t xml:space="preserve"> and </w:t>
+      </w:r>
+      <w:proofErr w:type="spellStart"/>
+      <w:r>
+        <w:t>RequestHandler</w:t>
+      </w:r>
+      <w:proofErr w:type="spellEnd"/>
+      <w:r>
+        <w:t>.  The document has been written with language intended for use by system architects, designers and developers.</w:t>
+      </w:r>
     </w:p>
     <w:p>
       <w:pPr>
         <w:pStyle w:val="Heading2"/>
       </w:pPr>
-      <w:bookmarkStart w:id="4" w:name="_Toc244854595"/>
+      <w:bookmarkStart w:id="5" w:name="_Toc244854595"/>
       <w:r>
         <w:t>1.2 Definitions</w:t>
       </w:r>
-      <w:bookmarkEnd w:id="4"/>
+      <w:bookmarkEnd w:id="5"/>
     </w:p>
     <w:p/>
     <w:tbl>
@@ -1660,9 +1733,11 @@
             <w:tcW w:w="4428" w:type="dxa"/>
           </w:tcPr>
           <w:p>
+            <w:proofErr w:type="spellStart"/>
             <w:r>
               <w:t>Git</w:t>
             </w:r>
+            <w:proofErr w:type="spellEnd"/>
           </w:p>
         </w:tc>
         <w:tc>
@@ -1682,9 +1757,11 @@
             <w:tcW w:w="4428" w:type="dxa"/>
           </w:tcPr>
           <w:p>
+            <w:proofErr w:type="spellStart"/>
             <w:r>
               <w:t>GitHub</w:t>
             </w:r>
+            <w:proofErr w:type="spellEnd"/>
           </w:p>
         </w:tc>
         <w:tc>
@@ -1693,7 +1770,15 @@
           </w:tcPr>
           <w:p>
             <w:r>
-              <w:t>A web service allowing for collaboration with Git.</w:t>
+              <w:t xml:space="preserve">A web service allowing for collaboration with </w:t>
+            </w:r>
+            <w:proofErr w:type="spellStart"/>
+            <w:r>
+              <w:t>Git</w:t>
+            </w:r>
+            <w:proofErr w:type="spellEnd"/>
+            <w:r>
+              <w:t>.</w:t>
             </w:r>
           </w:p>
         </w:tc>
@@ -1726,11 +1811,11 @@
       <w:pPr>
         <w:pStyle w:val="Heading2"/>
       </w:pPr>
-      <w:bookmarkStart w:id="5" w:name="_Toc244854596"/>
+      <w:bookmarkStart w:id="6" w:name="_Toc244854596"/>
       <w:r>
         <w:t>1.3 Skills Required</w:t>
       </w:r>
-      <w:bookmarkEnd w:id="5"/>
+      <w:bookmarkEnd w:id="6"/>
     </w:p>
     <w:p/>
     <w:p>
@@ -1755,6 +1840,7 @@
     </w:p>
     <w:p>
       <w:r>
+        <w:lastRenderedPageBreak/>
         <w:t>Caching Algorithms</w:t>
       </w:r>
     </w:p>
@@ -1764,24 +1850,26 @@
       </w:r>
     </w:p>
     <w:p>
+      <w:proofErr w:type="spellStart"/>
       <w:r>
         <w:t>Git</w:t>
       </w:r>
+      <w:proofErr w:type="spellEnd"/>
     </w:p>
     <w:p>
       <w:pPr>
         <w:pStyle w:val="Heading2"/>
       </w:pPr>
-      <w:bookmarkStart w:id="6" w:name="_Toc244854597"/>
+      <w:bookmarkStart w:id="7" w:name="_Toc244854597"/>
       <w:r>
         <w:t>1.4 Environment</w:t>
       </w:r>
-      <w:bookmarkEnd w:id="6"/>
-    </w:p>
-    <w:p/>
-    <w:p>
-      <w:r>
-        <w:t xml:space="preserve">The main environment used for the development of Shuttle will be Java 7 (currently update 45). This will allow Shuttle to run on a wide variety of platforms while mitigating a lot of </w:t>
+      <w:bookmarkEnd w:id="7"/>
+    </w:p>
+    <w:p/>
+    <w:p>
+      <w:r>
+        <w:t xml:space="preserve">The main environment used for the development of Shuttle will be Java 7 (currently update 45). This will allow Shuttle to run on a wide variety of platforms while mitigating </w:t>
       </w:r>
       <w:r>
         <w:t>development architecture conflicts.</w:t>
@@ -1790,7 +1878,15 @@
     <w:p/>
     <w:p>
       <w:r>
-        <w:t xml:space="preserve">The codebase will be stored in a Git repository on GitHub.com at </w:t>
+        <w:t xml:space="preserve">The codebase will be stored in a </w:t>
+      </w:r>
+      <w:proofErr w:type="spellStart"/>
+      <w:r>
+        <w:t>Git</w:t>
+      </w:r>
+      <w:proofErr w:type="spellEnd"/>
+      <w:r>
+        <w:t xml:space="preserve"> repository on GitHub.com at </w:t>
       </w:r>
       <w:hyperlink r:id="rId8" w:history="1">
         <w:r>
@@ -1807,28 +1903,42 @@
     <w:p/>
     <w:p>
       <w:r>
-        <w:t xml:space="preserve">For testing purposes we will be using the JUnit test framework. This framework is well documented and widely used for Java unit tests. </w:t>
+        <w:t xml:space="preserve">For testing purposes, the Shuttle project will be using the </w:t>
+      </w:r>
+      <w:proofErr w:type="spellStart"/>
+      <w:r>
+        <w:t>JUnit</w:t>
+      </w:r>
+      <w:proofErr w:type="spellEnd"/>
+      <w:r>
+        <w:t xml:space="preserve"> test framework. This framework is well documented and widely used for Java unit tests. For validation during application testing, Firefox v25.0 and Internet Explorer v10 will be used. Additional browser versions shall be utilized when appropriate.</w:t>
       </w:r>
     </w:p>
     <w:p>
       <w:pPr>
         <w:pStyle w:val="Heading2"/>
-      </w:pPr>
-      <w:bookmarkStart w:id="7" w:name="_Toc244854598"/>
+        <w:tabs>
+          <w:tab w:val="left" w:pos="6708"/>
+        </w:tabs>
+      </w:pPr>
+      <w:bookmarkStart w:id="8" w:name="_Toc244854598"/>
       <w:r>
         <w:t>1.5 Milestones</w:t>
       </w:r>
-      <w:bookmarkEnd w:id="7"/>
+      <w:bookmarkEnd w:id="8"/>
+      <w:r>
+        <w:tab/>
+      </w:r>
     </w:p>
     <w:p>
       <w:pPr>
         <w:pStyle w:val="Heading3"/>
       </w:pPr>
-      <w:bookmarkStart w:id="8" w:name="_Toc244854599"/>
+      <w:bookmarkStart w:id="9" w:name="_Toc244854599"/>
       <w:r>
         <w:t>1.5.1 Overview and Assignments</w:t>
       </w:r>
-      <w:bookmarkEnd w:id="8"/>
+      <w:bookmarkEnd w:id="9"/>
       <w:r>
         <w:t xml:space="preserve"> </w:t>
       </w:r>
@@ -1929,7 +2039,7 @@
           </w:tcPr>
           <w:p>
             <w:r>
-              <w:t>Zachary</w:t>
+              <w:t>Zack</w:t>
             </w:r>
           </w:p>
         </w:tc>
@@ -1940,9 +2050,11 @@
             <w:tcW w:w="4428" w:type="dxa"/>
           </w:tcPr>
           <w:p>
+            <w:proofErr w:type="spellStart"/>
             <w:r>
               <w:t>Cacher</w:t>
             </w:r>
+            <w:proofErr w:type="spellEnd"/>
           </w:p>
         </w:tc>
         <w:tc>
@@ -1951,7 +2063,7 @@
           </w:tcPr>
           <w:p>
             <w:r>
-              <w:t>Matthew</w:t>
+              <w:t>Matt</w:t>
             </w:r>
           </w:p>
         </w:tc>
@@ -1962,9 +2074,11 @@
             <w:tcW w:w="4428" w:type="dxa"/>
           </w:tcPr>
           <w:p>
+            <w:proofErr w:type="spellStart"/>
             <w:r>
               <w:t>RequestHandler</w:t>
             </w:r>
+            <w:proofErr w:type="spellEnd"/>
           </w:p>
         </w:tc>
         <w:tc>
@@ -2039,10 +2153,8 @@
           </w:tcPr>
           <w:p>
             <w:r>
-              <w:t>Kyle</w:t>
+              <w:t>Everyone</w:t>
             </w:r>
-            <w:bookmarkStart w:id="9" w:name="_GoBack"/>
-            <w:bookmarkEnd w:id="9"/>
           </w:p>
         </w:tc>
       </w:tr>
@@ -2067,13 +2179,41 @@
     <w:p/>
     <w:p>
       <w:r>
-        <w:t>It will also be the class handling the incoming connections. As Shuttle receives a connection request it will be in charge of creating a new thread and handling the request with a RequestHandler instance.</w:t>
-      </w:r>
-    </w:p>
-    <w:p/>
-    <w:p>
-      <w:r>
-        <w:t>This daemon will also be in charge of managing all sub-processes for RequestHandler, Logger, and Caching instances.</w:t>
+        <w:t>It will also be the class handling the incoming connections. As Shuttle receives a connection request</w:t>
+      </w:r>
+      <w:r>
+        <w:t>,</w:t>
+      </w:r>
+      <w:r>
+        <w:t xml:space="preserve"> it will be in charge of creating a new thread and handling the request with a </w:t>
+      </w:r>
+      <w:proofErr w:type="spellStart"/>
+      <w:r>
+        <w:t>RequestHandler</w:t>
+      </w:r>
+      <w:proofErr w:type="spellEnd"/>
+      <w:r>
+        <w:t xml:space="preserve"> instance.</w:t>
+      </w:r>
+    </w:p>
+    <w:p/>
+    <w:p>
+      <w:r>
+        <w:t>This daemon will also be in charge of managing all sub-proce</w:t>
+      </w:r>
+      <w:r>
+        <w:t xml:space="preserve">sses for </w:t>
+      </w:r>
+      <w:proofErr w:type="spellStart"/>
+      <w:r>
+        <w:t>RequestHandler</w:t>
+      </w:r>
+      <w:proofErr w:type="spellEnd"/>
+      <w:r>
+        <w:t xml:space="preserve">, Logger </w:t>
+      </w:r>
+      <w:r>
+        <w:t>and Caching instances.</w:t>
       </w:r>
     </w:p>
     <w:p/>
@@ -2095,7 +2235,10 @@
     <w:p/>
     <w:p>
       <w:r>
-        <w:t xml:space="preserve">The Logger is in charge of insuring all major processes are documented and saved to the file system. </w:t>
+        <w:t>The Logger is in charge of e</w:t>
+      </w:r>
+      <w:r>
+        <w:t xml:space="preserve">nsuring all major processes are documented and saved to the file system. </w:t>
       </w:r>
     </w:p>
     <w:p/>
@@ -2113,7 +2256,27 @@
     <w:p/>
     <w:p>
       <w:r>
-        <w:t>The Logger should provide a API for each component of Shuttle to provide logging information. But the Logger itself should handle time-stamping and naming of each log line to differentiate component logging.</w:t>
+        <w:t>The Logger should provide a</w:t>
+      </w:r>
+      <w:r>
+        <w:t>n</w:t>
+      </w:r>
+      <w:r>
+        <w:t xml:space="preserve"> API for each component of Shuttle to provide logging information. </w:t>
+      </w:r>
+      <w:r>
+        <w:t xml:space="preserve">The </w:t>
+      </w:r>
+      <w:r>
+        <w:t xml:space="preserve">Logger itself should handle </w:t>
+      </w:r>
+      <w:proofErr w:type="gramStart"/>
+      <w:r>
+        <w:t>time-stamping</w:t>
+      </w:r>
+      <w:proofErr w:type="gramEnd"/>
+      <w:r>
+        <w:t xml:space="preserve"> and naming of each log line to differentiate component logging.</w:t>
       </w:r>
     </w:p>
     <w:p>
@@ -2122,9 +2285,14 @@
       </w:pPr>
       <w:bookmarkStart w:id="12" w:name="_Toc244854602"/>
       <w:r>
-        <w:t>1.5.4 Cacher</w:t>
+        <w:t xml:space="preserve">1.5.4 </w:t>
+      </w:r>
+      <w:proofErr w:type="spellStart"/>
+      <w:r>
+        <w:t>Cacher</w:t>
       </w:r>
       <w:bookmarkEnd w:id="12"/>
+      <w:proofErr w:type="spellEnd"/>
       <w:r>
         <w:tab/>
       </w:r>
@@ -2132,22 +2300,105 @@
     <w:p/>
     <w:p>
       <w:r>
-        <w:t>The Cacher is responsible for keeping recently request pages in memory. As pages are requested by outside systems the RequestHandler should first look to the Cacher to see if Shuttle currently has it in memory. If the page is stored in memory Shuttle can server the page without performing slower I/O operations.</w:t>
-      </w:r>
-      <w:r>
-        <w:tab/>
-      </w:r>
-    </w:p>
-    <w:p/>
-    <w:p>
-      <w:r>
-        <w:t>If not the RequestHandler should retrieve the page and provide the Cacher with the served page.</w:t>
-      </w:r>
-    </w:p>
-    <w:p/>
-    <w:p>
-      <w:r>
-        <w:t>The Cacher should implement a Least Recently Used algorithm, LRU. It will be responsible for swapping pages in and out and also responding to page requests from the RequestHandler returning either the page requested or a fault.</w:t>
+        <w:t xml:space="preserve">The </w:t>
+      </w:r>
+      <w:proofErr w:type="spellStart"/>
+      <w:r>
+        <w:t>Cacher</w:t>
+      </w:r>
+      <w:proofErr w:type="spellEnd"/>
+      <w:r>
+        <w:t xml:space="preserve"> is responsible for keeping recently request</w:t>
+      </w:r>
+      <w:r>
+        <w:t>ed</w:t>
+      </w:r>
+      <w:r>
+        <w:t xml:space="preserve"> pages in memory. As pages are requested by outside systems</w:t>
+      </w:r>
+      <w:r>
+        <w:t>,</w:t>
+      </w:r>
+      <w:r>
+        <w:t xml:space="preserve"> the </w:t>
+      </w:r>
+      <w:proofErr w:type="spellStart"/>
+      <w:r>
+        <w:t>RequestHandler</w:t>
+      </w:r>
+      <w:proofErr w:type="spellEnd"/>
+      <w:r>
+        <w:t xml:space="preserve"> should first look to the </w:t>
+      </w:r>
+      <w:proofErr w:type="spellStart"/>
+      <w:r>
+        <w:t>Cacher</w:t>
+      </w:r>
+      <w:proofErr w:type="spellEnd"/>
+      <w:r>
+        <w:t xml:space="preserve"> to see if Shuttle currently has </w:t>
+      </w:r>
+      <w:r>
+        <w:t>the page</w:t>
+      </w:r>
+      <w:r>
+        <w:t xml:space="preserve"> in memory. If the page is stored in memory</w:t>
+      </w:r>
+      <w:r>
+        <w:t>,</w:t>
+      </w:r>
+      <w:r>
+        <w:t xml:space="preserve"> Shuttle can serve the page without pe</w:t>
+      </w:r>
+      <w:r>
+        <w:t xml:space="preserve">rforming slower I/O operations.  Otherwise, </w:t>
+      </w:r>
+      <w:r>
+        <w:t xml:space="preserve">the </w:t>
+      </w:r>
+      <w:proofErr w:type="spellStart"/>
+      <w:r>
+        <w:t>RequestHandler</w:t>
+      </w:r>
+      <w:proofErr w:type="spellEnd"/>
+      <w:r>
+        <w:t xml:space="preserve"> should retrieve the page and provide the </w:t>
+      </w:r>
+      <w:proofErr w:type="spellStart"/>
+      <w:r>
+        <w:t>Cacher</w:t>
+      </w:r>
+      <w:proofErr w:type="spellEnd"/>
+      <w:r>
+        <w:t xml:space="preserve"> with the served page.</w:t>
+      </w:r>
+    </w:p>
+    <w:p/>
+    <w:p>
+      <w:r>
+        <w:t xml:space="preserve">The </w:t>
+      </w:r>
+      <w:proofErr w:type="spellStart"/>
+      <w:r>
+        <w:t>Cacher</w:t>
+      </w:r>
+      <w:proofErr w:type="spellEnd"/>
+      <w:r>
+        <w:t xml:space="preserve"> should implement a Least Recently Used algorithm, LRU. It will be responsible for swapping pages in and out</w:t>
+      </w:r>
+      <w:r>
+        <w:t xml:space="preserve"> of memory,</w:t>
+      </w:r>
+      <w:r>
+        <w:t xml:space="preserve"> and also responding to page requests from the </w:t>
+      </w:r>
+      <w:proofErr w:type="spellStart"/>
+      <w:r>
+        <w:t>RequestHandler</w:t>
+      </w:r>
+      <w:proofErr w:type="spellEnd"/>
+      <w:r>
+        <w:t xml:space="preserve"> returning either the page requested or a fault.</w:t>
       </w:r>
     </w:p>
     <w:p>
@@ -2156,12 +2407,17 @@
       </w:pPr>
       <w:bookmarkStart w:id="13" w:name="_Toc244854603"/>
       <w:r>
-        <w:t>1.5.5 Request</w:t>
+        <w:t xml:space="preserve">1.5.5 </w:t>
+      </w:r>
+      <w:proofErr w:type="spellStart"/>
+      <w:r>
+        <w:t>Request</w:t>
       </w:r>
       <w:r>
         <w:t>Handler</w:t>
       </w:r>
       <w:bookmarkEnd w:id="13"/>
+      <w:proofErr w:type="spellEnd"/>
       <w:r>
         <w:t xml:space="preserve"> </w:t>
       </w:r>
@@ -2169,19 +2425,69 @@
     <w:p/>
     <w:p>
       <w:r>
-        <w:t>The RequestHandler is responsible for handling a single HTTP GET request per instance. The Shuttle daemon will create a instance of the RequestHandler and pass the request in.</w:t>
-      </w:r>
-    </w:p>
-    <w:p/>
-    <w:p>
-      <w:r>
-        <w:t>The RequestHandler should parse the request, along with any parameters, and then return the requested page</w:t>
+        <w:t xml:space="preserve">The </w:t>
+      </w:r>
+      <w:proofErr w:type="spellStart"/>
+      <w:r>
+        <w:t>RequestHandler</w:t>
+      </w:r>
+      <w:proofErr w:type="spellEnd"/>
+      <w:r>
+        <w:t xml:space="preserve"> is responsible for handling a single HTTP GET request per instance. The Shuttle daemon will create a</w:t>
+      </w:r>
+      <w:r>
+        <w:t>n</w:t>
+      </w:r>
+      <w:r>
+        <w:t xml:space="preserve"> instance of the </w:t>
+      </w:r>
+      <w:proofErr w:type="spellStart"/>
+      <w:r>
+        <w:t>RequestHandler</w:t>
+      </w:r>
+      <w:proofErr w:type="spellEnd"/>
+      <w:r>
+        <w:t xml:space="preserve"> and pass the request in.</w:t>
+      </w:r>
+    </w:p>
+    <w:p/>
+    <w:p>
+      <w:r>
+        <w:t xml:space="preserve">The </w:t>
+      </w:r>
+      <w:proofErr w:type="spellStart"/>
+      <w:r>
+        <w:t>RequestHandler</w:t>
+      </w:r>
+      <w:proofErr w:type="spellEnd"/>
+      <w:r>
+        <w:t xml:space="preserve"> should parse the request, along with any parameters, and then return the requested page</w:t>
       </w:r>
       <w:r>
         <w:t xml:space="preserve"> from either the cache or the file system</w:t>
       </w:r>
       <w:r>
-        <w:t>. If the page is not found or another error occurs the RequestHandler is responsible for conveying the issue with standard HTTP codes.</w:t>
+        <w:t>. If the page is not found</w:t>
+      </w:r>
+      <w:r>
+        <w:t>,</w:t>
+      </w:r>
+      <w:r>
+        <w:t xml:space="preserve"> or another error occurs</w:t>
+      </w:r>
+      <w:r>
+        <w:t>,</w:t>
+      </w:r>
+      <w:r>
+        <w:t xml:space="preserve"> the </w:t>
+      </w:r>
+      <w:proofErr w:type="spellStart"/>
+      <w:r>
+        <w:t>RequestHandler</w:t>
+      </w:r>
+      <w:proofErr w:type="spellEnd"/>
+      <w:r>
+        <w:t xml:space="preserve"> is responsible for conveying the issue with standard HTTP codes.</w:t>
       </w:r>
     </w:p>
     <w:p>
@@ -2207,13 +2513,47 @@
     <w:p/>
     <w:p>
       <w:r>
-        <w:t xml:space="preserve">Each team member should be writing unit tests for methods in each class they are responsible for developing. </w:t>
-      </w:r>
-    </w:p>
-    <w:p/>
-    <w:p>
-      <w:r>
-        <w:t>The tests should be written using the JUnit testing framework. Before committing any work to the production branch all tests should pass.</w:t>
+        <w:t xml:space="preserve">Each team member </w:t>
+      </w:r>
+      <w:r>
+        <w:t xml:space="preserve">shall write </w:t>
+      </w:r>
+      <w:r>
+        <w:t xml:space="preserve">unit tests for </w:t>
+      </w:r>
+      <w:r>
+        <w:t xml:space="preserve">each method in the </w:t>
+      </w:r>
+      <w:r>
+        <w:t xml:space="preserve">class </w:t>
+      </w:r>
+      <w:r>
+        <w:t xml:space="preserve">that </w:t>
+      </w:r>
+      <w:r>
+        <w:t xml:space="preserve">they are responsible for developing. </w:t>
+      </w:r>
+    </w:p>
+    <w:p/>
+    <w:p>
+      <w:r>
+        <w:t xml:space="preserve">The tests shall be written using the </w:t>
+      </w:r>
+      <w:proofErr w:type="spellStart"/>
+      <w:r>
+        <w:t>JUnit</w:t>
+      </w:r>
+      <w:proofErr w:type="spellEnd"/>
+      <w:r>
+        <w:t xml:space="preserve"> testing framework. Before committing any work to the production branch, all tests should pass </w:t>
+      </w:r>
+      <w:proofErr w:type="spellStart"/>
+      <w:r>
+        <w:t>JUnit</w:t>
+      </w:r>
+      <w:proofErr w:type="spellEnd"/>
+      <w:r>
+        <w:t xml:space="preserve"> testing.  Additionally, all tests should meet any specific pass/fail criteria specified in separate documentation.</w:t>
       </w:r>
     </w:p>
     <w:p>
@@ -2229,7 +2569,19 @@
     <w:p/>
     <w:p>
       <w:r>
-        <w:t>A small program is required to test Shuttle as a whole. This program should use threading to create multiple connections and request many pages in quick succession. This will demonstrate the ability to concurrently handle connections as well as test the caching system and page retrieval.</w:t>
+        <w:t xml:space="preserve">A small program is required to test Shuttle as a whole. This program </w:t>
+      </w:r>
+      <w:r>
+        <w:t>shall</w:t>
+      </w:r>
+      <w:r>
+        <w:t xml:space="preserve"> use threading to create multiple connections and request many pages in quick succession. This will demonstrate the ability to concurrently handle connections</w:t>
+      </w:r>
+      <w:r>
+        <w:t>,</w:t>
+      </w:r>
+      <w:r>
+        <w:t xml:space="preserve"> as well as test the caching system and page retrieval.</w:t>
       </w:r>
     </w:p>
     <w:p>
@@ -2245,7 +2597,25 @@
     <w:p/>
     <w:p>
       <w:r>
-        <w:t>To fully tests Shuttle, we will need a website to test with. This web site should consist of approximately 10 web pages. These pages should actually be about the Shuttle application and provide basic information as well documentation. This will provide the project with a simple static website along with pages to use while testing.</w:t>
+        <w:t xml:space="preserve">To fully test Shuttle, </w:t>
+      </w:r>
+      <w:r>
+        <w:t xml:space="preserve">a test web site will be required.  </w:t>
+      </w:r>
+      <w:r>
+        <w:t xml:space="preserve">This web site </w:t>
+      </w:r>
+      <w:r>
+        <w:t>shall</w:t>
+      </w:r>
+      <w:r>
+        <w:t xml:space="preserve"> consist of approximately 10 web pages. These pages </w:t>
+      </w:r>
+      <w:r>
+        <w:t>will provide basic information, as well as documentation about the Shuttle web server.</w:t>
+      </w:r>
+      <w:r>
+        <w:t xml:space="preserve"> This will provide the project with a simple static website along with pages to use while testing.</w:t>
       </w:r>
     </w:p>
     <w:sectPr>
@@ -2350,7 +2720,7 @@
         <w:rStyle w:val="PageNumber"/>
         <w:noProof/>
       </w:rPr>
-      <w:t>1</w:t>
+      <w:t>4</w:t>
     </w:r>
     <w:r>
       <w:rPr>
@@ -2430,6 +2800,15 @@
     <w:lsdException w:name="Strong" w:semiHidden="0" w:uiPriority="22" w:unhideWhenUsed="0" w:qFormat="1"/>
     <w:lsdException w:name="Emphasis" w:semiHidden="0" w:uiPriority="20" w:unhideWhenUsed="0" w:qFormat="1"/>
     <w:lsdException w:name="Table Grid" w:semiHidden="0" w:uiPriority="59" w:unhideWhenUsed="0"/>
+    <w:lsdException w:name="Note Level 1" w:semiHidden="0" w:unhideWhenUsed="0"/>
+    <w:lsdException w:name="Note Level 2" w:semiHidden="0" w:unhideWhenUsed="0"/>
+    <w:lsdException w:name="Note Level 3" w:semiHidden="0" w:unhideWhenUsed="0"/>
+    <w:lsdException w:name="Note Level 4" w:semiHidden="0" w:unhideWhenUsed="0"/>
+    <w:lsdException w:name="Note Level 5" w:semiHidden="0" w:unhideWhenUsed="0"/>
+    <w:lsdException w:name="Note Level 6" w:semiHidden="0" w:unhideWhenUsed="0"/>
+    <w:lsdException w:name="Note Level 7" w:semiHidden="0" w:unhideWhenUsed="0"/>
+    <w:lsdException w:name="Note Level 8" w:semiHidden="0" w:unhideWhenUsed="0"/>
+    <w:lsdException w:name="Note Level 9" w:semiHidden="0" w:unhideWhenUsed="0"/>
     <w:lsdException w:name="Placeholder Text" w:unhideWhenUsed="0"/>
     <w:lsdException w:name="No Spacing" w:semiHidden="0" w:uiPriority="1" w:unhideWhenUsed="0" w:qFormat="1"/>
     <w:lsdException w:name="Light Shading" w:semiHidden="0" w:uiPriority="60" w:unhideWhenUsed="0"/>
@@ -2968,6 +3347,18 @@
     <w:unhideWhenUsed/>
     <w:rsid w:val="00AC279B"/>
   </w:style>
+  <w:style w:type="character" w:styleId="CommentReference">
+    <w:name w:val="annotation reference"/>
+    <w:basedOn w:val="DefaultParagraphFont"/>
+    <w:uiPriority w:val="99"/>
+    <w:semiHidden/>
+    <w:unhideWhenUsed/>
+    <w:rsid w:val="00DA1F9F"/>
+    <w:rPr>
+      <w:sz w:val="16"/>
+      <w:szCs w:val="16"/>
+    </w:rPr>
+  </w:style>
 </w:styles>
 </file>
 
@@ -3011,6 +3402,15 @@
     <w:lsdException w:name="Strong" w:semiHidden="0" w:uiPriority="22" w:unhideWhenUsed="0" w:qFormat="1"/>
     <w:lsdException w:name="Emphasis" w:semiHidden="0" w:uiPriority="20" w:unhideWhenUsed="0" w:qFormat="1"/>
     <w:lsdException w:name="Table Grid" w:semiHidden="0" w:uiPriority="59" w:unhideWhenUsed="0"/>
+    <w:lsdException w:name="Note Level 1" w:semiHidden="0" w:unhideWhenUsed="0"/>
+    <w:lsdException w:name="Note Level 2" w:semiHidden="0" w:unhideWhenUsed="0"/>
+    <w:lsdException w:name="Note Level 3" w:semiHidden="0" w:unhideWhenUsed="0"/>
+    <w:lsdException w:name="Note Level 4" w:semiHidden="0" w:unhideWhenUsed="0"/>
+    <w:lsdException w:name="Note Level 5" w:semiHidden="0" w:unhideWhenUsed="0"/>
+    <w:lsdException w:name="Note Level 6" w:semiHidden="0" w:unhideWhenUsed="0"/>
+    <w:lsdException w:name="Note Level 7" w:semiHidden="0" w:unhideWhenUsed="0"/>
+    <w:lsdException w:name="Note Level 8" w:semiHidden="0" w:unhideWhenUsed="0"/>
+    <w:lsdException w:name="Note Level 9" w:semiHidden="0" w:unhideWhenUsed="0"/>
     <w:lsdException w:name="Placeholder Text" w:unhideWhenUsed="0"/>
     <w:lsdException w:name="No Spacing" w:semiHidden="0" w:uiPriority="1" w:unhideWhenUsed="0" w:qFormat="1"/>
     <w:lsdException w:name="Light Shading" w:semiHidden="0" w:uiPriority="60" w:unhideWhenUsed="0"/>
@@ -3548,6 +3948,18 @@
     <w:semiHidden/>
     <w:unhideWhenUsed/>
     <w:rsid w:val="00AC279B"/>
+  </w:style>
+  <w:style w:type="character" w:styleId="CommentReference">
+    <w:name w:val="annotation reference"/>
+    <w:basedOn w:val="DefaultParagraphFont"/>
+    <w:uiPriority w:val="99"/>
+    <w:semiHidden/>
+    <w:unhideWhenUsed/>
+    <w:rsid w:val="00DA1F9F"/>
+    <w:rPr>
+      <w:sz w:val="16"/>
+      <w:szCs w:val="16"/>
+    </w:rPr>
   </w:style>
 </w:styles>
 </file>
@@ -3877,7 +4289,7 @@
 </file>
 
 <file path=customXml/itemProps1.xml><?xml version="1.0" encoding="utf-8"?>
-<ds:datastoreItem xmlns:ds="http://schemas.openxmlformats.org/officeDocument/2006/customXml" ds:itemID="{D458F3F9-D05C-9442-9349-26C0A4192EA6}">
+<ds:datastoreItem xmlns:ds="http://schemas.openxmlformats.org/officeDocument/2006/customXml" ds:itemID="{404EC88D-EAD7-A044-9329-980579730CE1}">
   <ds:schemaRefs>
     <ds:schemaRef ds:uri="http://schemas.openxmlformats.org/officeDocument/2006/bibliography"/>
   </ds:schemaRefs>

</xml_diff>